<commit_message>
Adiciona introdução e contextualização ao Word
</commit_message>
<xml_diff>
--- a/Relatório_TDD_BDD.docx
+++ b/Relatório_TDD_BDD.docx
@@ -1,6 +1,6 @@
 
 <file path=word/document.xml><?xml version="1.0" encoding="utf-8"?>
-<w:document xmlns:wpc="http://schemas.microsoft.com/office/word/2010/wordprocessingCanvas" xmlns:cx="http://schemas.microsoft.com/office/drawing/2014/chartex" xmlns:cx1="http://schemas.microsoft.com/office/drawing/2015/9/8/chartex" xmlns:cx2="http://schemas.microsoft.com/office/drawing/2015/10/21/chartex" xmlns:cx3="http://schemas.microsoft.com/office/drawing/2016/5/9/chartex" xmlns:cx4="http://schemas.microsoft.com/office/drawing/2016/5/10/chartex" xmlns:cx5="http://schemas.microsoft.com/office/drawing/2016/5/11/chartex" xmlns:cx6="http://schemas.microsoft.com/office/drawing/2016/5/12/chartex" xmlns:cx7="http://schemas.microsoft.com/office/drawing/2016/5/13/chartex" xmlns:cx8="http://schemas.microsoft.com/office/drawing/2016/5/14/chartex" xmlns:mc="http://schemas.openxmlformats.org/markup-compatibility/2006" xmlns:aink="http://schemas.microsoft.com/office/drawing/2016/ink" xmlns:am3d="http://schemas.microsoft.com/office/drawing/2017/model3d" xmlns:o="urn:schemas-microsoft-com:office:office" xmlns:r="http://schemas.openxmlformats.org/officeDocument/2006/relationships" xmlns:m="http://schemas.openxmlformats.org/officeDocument/2006/math" xmlns:v="urn:schemas-microsoft-com:vml" xmlns:wp14="http://schemas.microsoft.com/office/word/2010/wordprocessingDrawing" xmlns:wp="http://schemas.openxmlformats.org/drawingml/2006/wordprocessingDrawing" xmlns:w10="urn:schemas-microsoft-com:office:word" xmlns:w="http://schemas.openxmlformats.org/wordprocessingml/2006/main" xmlns:w14="http://schemas.microsoft.com/office/word/2010/wordml" xmlns:w15="http://schemas.microsoft.com/office/word/2012/wordml" xmlns:w16cex="http://schemas.microsoft.com/office/word/2018/wordml/cex" xmlns:w16cid="http://schemas.microsoft.com/office/word/2016/wordml/cid" xmlns:w16="http://schemas.microsoft.com/office/word/2018/wordml" xmlns:w16sdtdh="http://schemas.microsoft.com/office/word/2020/wordml/sdtdatahash" xmlns:w16se="http://schemas.microsoft.com/office/word/2015/wordml/symex" xmlns:wpg="http://schemas.microsoft.com/office/word/2010/wordprocessingGroup" xmlns:wpi="http://schemas.microsoft.com/office/word/2010/wordprocessingInk" xmlns:wne="http://schemas.microsoft.com/office/word/2006/wordml" xmlns:wps="http://schemas.microsoft.com/office/word/2010/wordprocessingShape" mc:Ignorable="w14 w15 w16se w16cid w16 w16cex w16sdtdh wp14">
+<w:document xmlns:wpc="http://schemas.microsoft.com/office/word/2010/wordprocessingCanvas" xmlns:mc="http://schemas.openxmlformats.org/markup-compatibility/2006" xmlns:o="urn:schemas-microsoft-com:office:office" xmlns:r="http://schemas.openxmlformats.org/officeDocument/2006/relationships" xmlns:m="http://schemas.openxmlformats.org/officeDocument/2006/math" xmlns:v="urn:schemas-microsoft-com:vml" xmlns:wp14="http://schemas.microsoft.com/office/word/2010/wordprocessingDrawing" xmlns:wp="http://schemas.openxmlformats.org/drawingml/2006/wordprocessingDrawing" xmlns:w10="urn:schemas-microsoft-com:office:word" xmlns:w="http://schemas.openxmlformats.org/wordprocessingml/2006/main" xmlns:w14="http://schemas.microsoft.com/office/word/2010/wordml" xmlns:w15="http://schemas.microsoft.com/office/word/2012/wordml" xmlns:wpg="http://schemas.microsoft.com/office/word/2010/wordprocessingGroup" xmlns:wpi="http://schemas.microsoft.com/office/word/2010/wordprocessingInk" xmlns:wne="http://schemas.microsoft.com/office/word/2006/wordml" xmlns:wps="http://schemas.microsoft.com/office/word/2010/wordprocessingShape" mc:Ignorable="w14 w15 wp14">
   <w:body>
     <w:tbl>
       <w:tblPr>
@@ -62,7 +62,16 @@
                     <w:szCs w:val="58"/>
                     <w:lang w:val="pt-BR"/>
                   </w:rPr>
-                  <w:t xml:space="preserve">Equipe &lt;x &gt; - </w:t>
+                  <w:t>Equipe 4</w:t>
+                </w:r>
+                <w:r>
+                  <w:rPr>
+                    <w:noProof/>
+                    <w:sz w:val="58"/>
+                    <w:szCs w:val="58"/>
+                    <w:lang w:val="pt-BR"/>
+                  </w:rPr>
+                  <w:t xml:space="preserve"> - </w:t>
                 </w:r>
                 <w:r>
                   <w:rPr>
@@ -163,6 +172,7 @@
               <w15:appearance w15:val="hidden"/>
               <w:text/>
             </w:sdtPr>
+            <w:sdtEndPr/>
             <w:sdtContent>
               <w:p>
                 <w:pPr>
@@ -227,6 +237,7 @@
     </w:p>
     <w:p>
       <w:pPr>
+        <w:ind w:firstLine="720"/>
         <w:jc w:val="both"/>
         <w:rPr>
           <w:noProof/>
@@ -238,7 +249,77 @@
           <w:noProof/>
           <w:lang w:val="pt-BR"/>
         </w:rPr>
-        <w:t>&lt;Neste item, introduza brevemente o propósito do relatório. Descreva o projeto desenvolvido, sua finalidade e escopo. Explique que o objetivo é analisar como as práticas de Desenvolvimento Orientado a Testes (TDD) e Desenvolvimento Orientado ao Comportamento (BDD) poderiam ter influenciado o projeto.&gt;</w:t>
+        <w:t>Este relatório discute o projeto Chestplace, o Desenvolvimento Orientado a Testes e o Desenvolvimento Orientado ao Comportamento, os possíveis impactos no projeto caso essas técnicas tivessem sido utilizados desde o início do seu desenvolvimento, além de uma comparação entre elas.</w:t>
+      </w:r>
+    </w:p>
+    <w:p>
+      <w:pPr>
+        <w:ind w:firstLine="720"/>
+        <w:jc w:val="both"/>
+        <w:rPr>
+          <w:noProof/>
+          <w:lang w:val="pt-BR"/>
+        </w:rPr>
+      </w:pPr>
+      <w:r>
+        <w:rPr>
+          <w:noProof/>
+          <w:lang w:val="pt-BR"/>
+        </w:rPr>
+        <w:t xml:space="preserve">O projeto, Chestplace, é uma aplicação WEB, </w:t>
+      </w:r>
+      <w:r>
+        <w:rPr>
+          <w:noProof/>
+          <w:lang w:val="pt-BR"/>
+        </w:rPr>
+        <w:t>com a finalidade de atuar</w:t>
+      </w:r>
+      <w:r>
+        <w:rPr>
+          <w:noProof/>
+          <w:lang w:val="pt-BR"/>
+        </w:rPr>
+        <w:t xml:space="preserve"> como um </w:t>
+      </w:r>
+      <w:r>
+        <w:rPr>
+          <w:i/>
+          <w:noProof/>
+          <w:lang w:val="pt-BR"/>
+        </w:rPr>
+        <w:t>marketplace</w:t>
+      </w:r>
+      <w:r>
+        <w:rPr>
+          <w:noProof/>
+          <w:lang w:val="pt-BR"/>
+        </w:rPr>
+        <w:t xml:space="preserve"> de camisetas novas e usadas, para vendedor que sejam pessoas físicas ou jurídicas, visando atender a clientes </w:t>
+      </w:r>
+      <w:r>
+        <w:rPr>
+          <w:noProof/>
+          <w:lang w:val="pt-BR"/>
+        </w:rPr>
+        <w:t>individuais.</w:t>
+      </w:r>
+    </w:p>
+    <w:p>
+      <w:pPr>
+        <w:ind w:firstLine="720"/>
+        <w:jc w:val="both"/>
+        <w:rPr>
+          <w:noProof/>
+          <w:lang w:val="pt-BR"/>
+        </w:rPr>
+      </w:pPr>
+      <w:r>
+        <w:rPr>
+          <w:noProof/>
+          <w:lang w:val="pt-BR"/>
+        </w:rPr>
+        <w:t xml:space="preserve">O escopo do projeto está, até o momento, limitado ao cadastro de vendedores e compradores, ao cadastro de camisetas, à gerência do anúncio de camisetas e à gerência da compra de camisetas. </w:t>
       </w:r>
     </w:p>
     <w:p>
@@ -272,6 +353,7 @@
     </w:p>
     <w:p>
       <w:pPr>
+        <w:ind w:firstLine="720"/>
         <w:jc w:val="both"/>
         <w:rPr>
           <w:noProof/>
@@ -283,7 +365,95 @@
           <w:noProof/>
           <w:lang w:val="pt-BR"/>
         </w:rPr>
-        <w:t>&lt;Forneça informações detalhadas sobre o projeto, destacando sua relevância e contexto. Esclareça os objetivos e resultados esperados.&gt;</w:t>
+        <w:t xml:space="preserve">O projeto foi desenvolvido utilizando as linguagens PHP no </w:t>
+      </w:r>
+      <w:r>
+        <w:rPr>
+          <w:i/>
+          <w:noProof/>
+          <w:lang w:val="pt-BR"/>
+        </w:rPr>
+        <w:t>backend</w:t>
+      </w:r>
+      <w:r>
+        <w:rPr>
+          <w:noProof/>
+          <w:lang w:val="pt-BR"/>
+        </w:rPr>
+        <w:t xml:space="preserve"> e </w:t>
+      </w:r>
+      <w:r>
+        <w:rPr>
+          <w:noProof/>
+          <w:lang w:val="pt-BR"/>
+        </w:rPr>
+        <w:t>Javascript</w:t>
+      </w:r>
+      <w:r>
+        <w:rPr>
+          <w:noProof/>
+          <w:lang w:val="pt-BR"/>
+        </w:rPr>
+        <w:t xml:space="preserve"> no </w:t>
+      </w:r>
+      <w:r>
+        <w:rPr>
+          <w:i/>
+          <w:noProof/>
+          <w:lang w:val="pt-BR"/>
+        </w:rPr>
+        <w:t>frontend</w:t>
+      </w:r>
+      <w:r>
+        <w:rPr>
+          <w:noProof/>
+          <w:lang w:val="pt-BR"/>
+        </w:rPr>
+        <w:t xml:space="preserve">. Para persistência, foi utilizado o SGBD MySQL. </w:t>
+      </w:r>
+    </w:p>
+    <w:p>
+      <w:pPr>
+        <w:ind w:firstLine="720"/>
+        <w:jc w:val="both"/>
+      </w:pPr>
+      <w:bookmarkStart w:id="0" w:name="_GoBack"/>
+      <w:bookmarkEnd w:id="0"/>
+      <w:r>
+        <w:rPr>
+          <w:noProof/>
+          <w:lang w:val="pt-BR"/>
+        </w:rPr>
+        <w:t xml:space="preserve">Esta aplicação construída é relevante devido ao contexto em que ela foi criada. Nele, percebeu-se uma </w:t>
+      </w:r>
+      <w:r>
+        <w:t xml:space="preserve">grande segmentação </w:t>
+      </w:r>
+      <w:r>
+        <w:t>entre o mercado de camisetas novas e usadas, entre vendedores de pequeno ou grande</w:t>
+      </w:r>
+      <w:r>
+        <w:t xml:space="preserve"> porte e entre diferentes marcas. Assim,</w:t>
+      </w:r>
+      <w:r>
+        <w:t xml:space="preserve"> este software irá permitir a sua centralização, ou seja, tornará possível a venda de camisetas novas e usadas em um único espaço, tanto por vendedores individuais como por empresas. </w:t>
+      </w:r>
+    </w:p>
+    <w:p>
+      <w:pPr>
+        <w:ind w:firstLine="720"/>
+        <w:jc w:val="both"/>
+        <w:rPr>
+          <w:noProof/>
+          <w:color w:val="FF0000"/>
+          <w:lang w:val="pt-BR"/>
+        </w:rPr>
+      </w:pPr>
+      <w:r>
+        <w:t xml:space="preserve">Os resultados esperados para o Chestplace são o atendimento ao seus objetivos descritos anteriormente: centralizar o mercado de camisetas e facilitar a venda para qualquer tipo de vendedor </w:t>
+      </w:r>
+      <w:r>
+        <w:t>orientado a clientes do tipo pessoa física.</w:t>
       </w:r>
     </w:p>
     <w:p>
@@ -357,6 +527,7 @@
           <w:szCs w:val="24"/>
           <w:lang w:val="pt-BR"/>
         </w:rPr>
+        <w:lastRenderedPageBreak/>
         <w:t>4. Desenvolvimento Orientado ao Comportamento (BDD):</w:t>
       </w:r>
     </w:p>
@@ -438,7 +609,6 @@
           <w:szCs w:val="24"/>
           <w:lang w:val="pt-BR"/>
         </w:rPr>
-        <w:lastRenderedPageBreak/>
         <w:t>6. Reflexão e Justificativa:</w:t>
       </w:r>
     </w:p>
@@ -654,7 +824,7 @@
 </file>
 
 <file path=word/endnotes.xml><?xml version="1.0" encoding="utf-8"?>
-<w:endnotes xmlns:wpc="http://schemas.microsoft.com/office/word/2010/wordprocessingCanvas" xmlns:cx="http://schemas.microsoft.com/office/drawing/2014/chartex" xmlns:cx1="http://schemas.microsoft.com/office/drawing/2015/9/8/chartex" xmlns:cx2="http://schemas.microsoft.com/office/drawing/2015/10/21/chartex" xmlns:cx3="http://schemas.microsoft.com/office/drawing/2016/5/9/chartex" xmlns:cx4="http://schemas.microsoft.com/office/drawing/2016/5/10/chartex" xmlns:cx5="http://schemas.microsoft.com/office/drawing/2016/5/11/chartex" xmlns:cx6="http://schemas.microsoft.com/office/drawing/2016/5/12/chartex" xmlns:cx7="http://schemas.microsoft.com/office/drawing/2016/5/13/chartex" xmlns:cx8="http://schemas.microsoft.com/office/drawing/2016/5/14/chartex" xmlns:mc="http://schemas.openxmlformats.org/markup-compatibility/2006" xmlns:aink="http://schemas.microsoft.com/office/drawing/2016/ink" xmlns:am3d="http://schemas.microsoft.com/office/drawing/2017/model3d" xmlns:o="urn:schemas-microsoft-com:office:office" xmlns:r="http://schemas.openxmlformats.org/officeDocument/2006/relationships" xmlns:m="http://schemas.openxmlformats.org/officeDocument/2006/math" xmlns:v="urn:schemas-microsoft-com:vml" xmlns:wp14="http://schemas.microsoft.com/office/word/2010/wordprocessingDrawing" xmlns:wp="http://schemas.openxmlformats.org/drawingml/2006/wordprocessingDrawing" xmlns:w10="urn:schemas-microsoft-com:office:word" xmlns:w="http://schemas.openxmlformats.org/wordprocessingml/2006/main" xmlns:w14="http://schemas.microsoft.com/office/word/2010/wordml" xmlns:w15="http://schemas.microsoft.com/office/word/2012/wordml" xmlns:w16cex="http://schemas.microsoft.com/office/word/2018/wordml/cex" xmlns:w16cid="http://schemas.microsoft.com/office/word/2016/wordml/cid" xmlns:w16="http://schemas.microsoft.com/office/word/2018/wordml" xmlns:w16sdtdh="http://schemas.microsoft.com/office/word/2020/wordml/sdtdatahash" xmlns:w16se="http://schemas.microsoft.com/office/word/2015/wordml/symex" xmlns:wpg="http://schemas.microsoft.com/office/word/2010/wordprocessingGroup" xmlns:wpi="http://schemas.microsoft.com/office/word/2010/wordprocessingInk" xmlns:wne="http://schemas.microsoft.com/office/word/2006/wordml" xmlns:wps="http://schemas.microsoft.com/office/word/2010/wordprocessingShape" mc:Ignorable="w14 w15 w16se w16cid w16 w16cex w16sdtdh wp14">
+<w:endnotes xmlns:wpc="http://schemas.microsoft.com/office/word/2010/wordprocessingCanvas" xmlns:mc="http://schemas.openxmlformats.org/markup-compatibility/2006" xmlns:o="urn:schemas-microsoft-com:office:office" xmlns:r="http://schemas.openxmlformats.org/officeDocument/2006/relationships" xmlns:m="http://schemas.openxmlformats.org/officeDocument/2006/math" xmlns:v="urn:schemas-microsoft-com:vml" xmlns:wp14="http://schemas.microsoft.com/office/word/2010/wordprocessingDrawing" xmlns:wp="http://schemas.openxmlformats.org/drawingml/2006/wordprocessingDrawing" xmlns:w10="urn:schemas-microsoft-com:office:word" xmlns:w="http://schemas.openxmlformats.org/wordprocessingml/2006/main" xmlns:w14="http://schemas.microsoft.com/office/word/2010/wordml" xmlns:w15="http://schemas.microsoft.com/office/word/2012/wordml" xmlns:wpg="http://schemas.microsoft.com/office/word/2010/wordprocessingGroup" xmlns:wpi="http://schemas.microsoft.com/office/word/2010/wordprocessingInk" xmlns:wne="http://schemas.microsoft.com/office/word/2006/wordml" xmlns:wps="http://schemas.microsoft.com/office/word/2010/wordprocessingShape" mc:Ignorable="w14 w15 wp14">
   <w:endnote w:type="separator" w:id="-1">
     <w:p>
       <w:pPr>
@@ -685,7 +855,7 @@
 </file>
 
 <file path=word/footer1.xml><?xml version="1.0" encoding="utf-8"?>
-<w:ftr xmlns:wpc="http://schemas.microsoft.com/office/word/2010/wordprocessingCanvas" xmlns:cx="http://schemas.microsoft.com/office/drawing/2014/chartex" xmlns:cx1="http://schemas.microsoft.com/office/drawing/2015/9/8/chartex" xmlns:cx2="http://schemas.microsoft.com/office/drawing/2015/10/21/chartex" xmlns:cx3="http://schemas.microsoft.com/office/drawing/2016/5/9/chartex" xmlns:cx4="http://schemas.microsoft.com/office/drawing/2016/5/10/chartex" xmlns:cx5="http://schemas.microsoft.com/office/drawing/2016/5/11/chartex" xmlns:cx6="http://schemas.microsoft.com/office/drawing/2016/5/12/chartex" xmlns:cx7="http://schemas.microsoft.com/office/drawing/2016/5/13/chartex" xmlns:cx8="http://schemas.microsoft.com/office/drawing/2016/5/14/chartex" xmlns:mc="http://schemas.openxmlformats.org/markup-compatibility/2006" xmlns:aink="http://schemas.microsoft.com/office/drawing/2016/ink" xmlns:am3d="http://schemas.microsoft.com/office/drawing/2017/model3d" xmlns:o="urn:schemas-microsoft-com:office:office" xmlns:r="http://schemas.openxmlformats.org/officeDocument/2006/relationships" xmlns:m="http://schemas.openxmlformats.org/officeDocument/2006/math" xmlns:v="urn:schemas-microsoft-com:vml" xmlns:wp14="http://schemas.microsoft.com/office/word/2010/wordprocessingDrawing" xmlns:wp="http://schemas.openxmlformats.org/drawingml/2006/wordprocessingDrawing" xmlns:w10="urn:schemas-microsoft-com:office:word" xmlns:w="http://schemas.openxmlformats.org/wordprocessingml/2006/main" xmlns:w14="http://schemas.microsoft.com/office/word/2010/wordml" xmlns:w15="http://schemas.microsoft.com/office/word/2012/wordml" xmlns:w16cex="http://schemas.microsoft.com/office/word/2018/wordml/cex" xmlns:w16cid="http://schemas.microsoft.com/office/word/2016/wordml/cid" xmlns:w16="http://schemas.microsoft.com/office/word/2018/wordml" xmlns:w16sdtdh="http://schemas.microsoft.com/office/word/2020/wordml/sdtdatahash" xmlns:w16se="http://schemas.microsoft.com/office/word/2015/wordml/symex" xmlns:wpg="http://schemas.microsoft.com/office/word/2010/wordprocessingGroup" xmlns:wpi="http://schemas.microsoft.com/office/word/2010/wordprocessingInk" xmlns:wne="http://schemas.microsoft.com/office/word/2006/wordml" xmlns:wps="http://schemas.microsoft.com/office/word/2010/wordprocessingShape" mc:Ignorable="w14 w15 w16se w16cid w16 w16cex w16sdtdh wp14">
+<w:ftr xmlns:wpc="http://schemas.microsoft.com/office/word/2010/wordprocessingCanvas" xmlns:mc="http://schemas.openxmlformats.org/markup-compatibility/2006" xmlns:o="urn:schemas-microsoft-com:office:office" xmlns:r="http://schemas.openxmlformats.org/officeDocument/2006/relationships" xmlns:m="http://schemas.openxmlformats.org/officeDocument/2006/math" xmlns:v="urn:schemas-microsoft-com:vml" xmlns:wp14="http://schemas.microsoft.com/office/word/2010/wordprocessingDrawing" xmlns:wp="http://schemas.openxmlformats.org/drawingml/2006/wordprocessingDrawing" xmlns:w10="urn:schemas-microsoft-com:office:word" xmlns:w="http://schemas.openxmlformats.org/wordprocessingml/2006/main" xmlns:w14="http://schemas.microsoft.com/office/word/2010/wordml" xmlns:w15="http://schemas.microsoft.com/office/word/2012/wordml" xmlns:wpg="http://schemas.microsoft.com/office/word/2010/wordprocessingGroup" xmlns:wpi="http://schemas.microsoft.com/office/word/2010/wordprocessingInk" xmlns:wne="http://schemas.microsoft.com/office/word/2006/wordml" xmlns:wps="http://schemas.microsoft.com/office/word/2010/wordprocessingShape" mc:Ignorable="w14 w15 wp14">
   <w:p>
     <w:pPr>
       <w:pStyle w:val="Rodap"/>
@@ -701,7 +871,6 @@
           <w:lang w:val="pt-BR"/>
         </w:rPr>
         <w:id w:val="-1800145889"/>
-        <w:placeholder/>
         <w:temporary/>
         <w:showingPlcHdr/>
         <w15:appearance w15:val="hidden"/>
@@ -750,7 +919,7 @@
         <w:noProof/>
         <w:lang w:val="pt-BR" w:bidi="pt-BR"/>
       </w:rPr>
-      <w:t>5</w:t>
+      <w:t>2</w:t>
     </w:r>
     <w:r>
       <w:rPr>
@@ -764,7 +933,7 @@
 </file>
 
 <file path=word/footer2.xml><?xml version="1.0" encoding="utf-8"?>
-<w:ftr xmlns:wpc="http://schemas.microsoft.com/office/word/2010/wordprocessingCanvas" xmlns:cx="http://schemas.microsoft.com/office/drawing/2014/chartex" xmlns:cx1="http://schemas.microsoft.com/office/drawing/2015/9/8/chartex" xmlns:cx2="http://schemas.microsoft.com/office/drawing/2015/10/21/chartex" xmlns:cx3="http://schemas.microsoft.com/office/drawing/2016/5/9/chartex" xmlns:cx4="http://schemas.microsoft.com/office/drawing/2016/5/10/chartex" xmlns:cx5="http://schemas.microsoft.com/office/drawing/2016/5/11/chartex" xmlns:cx6="http://schemas.microsoft.com/office/drawing/2016/5/12/chartex" xmlns:cx7="http://schemas.microsoft.com/office/drawing/2016/5/13/chartex" xmlns:cx8="http://schemas.microsoft.com/office/drawing/2016/5/14/chartex" xmlns:mc="http://schemas.openxmlformats.org/markup-compatibility/2006" xmlns:aink="http://schemas.microsoft.com/office/drawing/2016/ink" xmlns:am3d="http://schemas.microsoft.com/office/drawing/2017/model3d" xmlns:o="urn:schemas-microsoft-com:office:office" xmlns:r="http://schemas.openxmlformats.org/officeDocument/2006/relationships" xmlns:m="http://schemas.openxmlformats.org/officeDocument/2006/math" xmlns:v="urn:schemas-microsoft-com:vml" xmlns:wp14="http://schemas.microsoft.com/office/word/2010/wordprocessingDrawing" xmlns:wp="http://schemas.openxmlformats.org/drawingml/2006/wordprocessingDrawing" xmlns:w10="urn:schemas-microsoft-com:office:word" xmlns:w="http://schemas.openxmlformats.org/wordprocessingml/2006/main" xmlns:w14="http://schemas.microsoft.com/office/word/2010/wordml" xmlns:w15="http://schemas.microsoft.com/office/word/2012/wordml" xmlns:w16cex="http://schemas.microsoft.com/office/word/2018/wordml/cex" xmlns:w16cid="http://schemas.microsoft.com/office/word/2016/wordml/cid" xmlns:w16="http://schemas.microsoft.com/office/word/2018/wordml" xmlns:w16sdtdh="http://schemas.microsoft.com/office/word/2020/wordml/sdtdatahash" xmlns:w16se="http://schemas.microsoft.com/office/word/2015/wordml/symex" xmlns:wpg="http://schemas.microsoft.com/office/word/2010/wordprocessingGroup" xmlns:wpi="http://schemas.microsoft.com/office/word/2010/wordprocessingInk" xmlns:wne="http://schemas.microsoft.com/office/word/2006/wordml" xmlns:wps="http://schemas.microsoft.com/office/word/2010/wordprocessingShape" mc:Ignorable="w14 w15 w16se w16cid w16 w16cex w16sdtdh wp14">
+<w:ftr xmlns:wpc="http://schemas.microsoft.com/office/word/2010/wordprocessingCanvas" xmlns:mc="http://schemas.openxmlformats.org/markup-compatibility/2006" xmlns:o="urn:schemas-microsoft-com:office:office" xmlns:r="http://schemas.openxmlformats.org/officeDocument/2006/relationships" xmlns:m="http://schemas.openxmlformats.org/officeDocument/2006/math" xmlns:v="urn:schemas-microsoft-com:vml" xmlns:wp14="http://schemas.microsoft.com/office/word/2010/wordprocessingDrawing" xmlns:wp="http://schemas.openxmlformats.org/drawingml/2006/wordprocessingDrawing" xmlns:w10="urn:schemas-microsoft-com:office:word" xmlns:w="http://schemas.openxmlformats.org/wordprocessingml/2006/main" xmlns:w14="http://schemas.microsoft.com/office/word/2010/wordml" xmlns:w15="http://schemas.microsoft.com/office/word/2012/wordml" xmlns:wpg="http://schemas.microsoft.com/office/word/2010/wordprocessingGroup" xmlns:wpi="http://schemas.microsoft.com/office/word/2010/wordprocessingInk" xmlns:wne="http://schemas.microsoft.com/office/word/2006/wordml" xmlns:wps="http://schemas.microsoft.com/office/word/2010/wordprocessingShape" mc:Ignorable="w14 w15 wp14">
   <w:p>
     <w:pPr>
       <w:pStyle w:val="Rodap"/>
@@ -780,7 +949,6 @@
           <w:lang w:val="pt-BR"/>
         </w:rPr>
         <w:id w:val="-1817720583"/>
-        <w:placeholder/>
         <w:temporary/>
         <w:showingPlcHdr/>
         <w15:appearance w15:val="hidden"/>
@@ -843,7 +1011,7 @@
 </file>
 
 <file path=word/footnotes.xml><?xml version="1.0" encoding="utf-8"?>
-<w:footnotes xmlns:wpc="http://schemas.microsoft.com/office/word/2010/wordprocessingCanvas" xmlns:cx="http://schemas.microsoft.com/office/drawing/2014/chartex" xmlns:cx1="http://schemas.microsoft.com/office/drawing/2015/9/8/chartex" xmlns:cx2="http://schemas.microsoft.com/office/drawing/2015/10/21/chartex" xmlns:cx3="http://schemas.microsoft.com/office/drawing/2016/5/9/chartex" xmlns:cx4="http://schemas.microsoft.com/office/drawing/2016/5/10/chartex" xmlns:cx5="http://schemas.microsoft.com/office/drawing/2016/5/11/chartex" xmlns:cx6="http://schemas.microsoft.com/office/drawing/2016/5/12/chartex" xmlns:cx7="http://schemas.microsoft.com/office/drawing/2016/5/13/chartex" xmlns:cx8="http://schemas.microsoft.com/office/drawing/2016/5/14/chartex" xmlns:mc="http://schemas.openxmlformats.org/markup-compatibility/2006" xmlns:aink="http://schemas.microsoft.com/office/drawing/2016/ink" xmlns:am3d="http://schemas.microsoft.com/office/drawing/2017/model3d" xmlns:o="urn:schemas-microsoft-com:office:office" xmlns:r="http://schemas.openxmlformats.org/officeDocument/2006/relationships" xmlns:m="http://schemas.openxmlformats.org/officeDocument/2006/math" xmlns:v="urn:schemas-microsoft-com:vml" xmlns:wp14="http://schemas.microsoft.com/office/word/2010/wordprocessingDrawing" xmlns:wp="http://schemas.openxmlformats.org/drawingml/2006/wordprocessingDrawing" xmlns:w10="urn:schemas-microsoft-com:office:word" xmlns:w="http://schemas.openxmlformats.org/wordprocessingml/2006/main" xmlns:w14="http://schemas.microsoft.com/office/word/2010/wordml" xmlns:w15="http://schemas.microsoft.com/office/word/2012/wordml" xmlns:w16cex="http://schemas.microsoft.com/office/word/2018/wordml/cex" xmlns:w16cid="http://schemas.microsoft.com/office/word/2016/wordml/cid" xmlns:w16="http://schemas.microsoft.com/office/word/2018/wordml" xmlns:w16sdtdh="http://schemas.microsoft.com/office/word/2020/wordml/sdtdatahash" xmlns:w16se="http://schemas.microsoft.com/office/word/2015/wordml/symex" xmlns:wpg="http://schemas.microsoft.com/office/word/2010/wordprocessingGroup" xmlns:wpi="http://schemas.microsoft.com/office/word/2010/wordprocessingInk" xmlns:wne="http://schemas.microsoft.com/office/word/2006/wordml" xmlns:wps="http://schemas.microsoft.com/office/word/2010/wordprocessingShape" mc:Ignorable="w14 w15 w16se w16cid w16 w16cex w16sdtdh wp14">
+<w:footnotes xmlns:wpc="http://schemas.microsoft.com/office/word/2010/wordprocessingCanvas" xmlns:mc="http://schemas.openxmlformats.org/markup-compatibility/2006" xmlns:o="urn:schemas-microsoft-com:office:office" xmlns:r="http://schemas.openxmlformats.org/officeDocument/2006/relationships" xmlns:m="http://schemas.openxmlformats.org/officeDocument/2006/math" xmlns:v="urn:schemas-microsoft-com:vml" xmlns:wp14="http://schemas.microsoft.com/office/word/2010/wordprocessingDrawing" xmlns:wp="http://schemas.openxmlformats.org/drawingml/2006/wordprocessingDrawing" xmlns:w10="urn:schemas-microsoft-com:office:word" xmlns:w="http://schemas.openxmlformats.org/wordprocessingml/2006/main" xmlns:w14="http://schemas.microsoft.com/office/word/2010/wordml" xmlns:w15="http://schemas.microsoft.com/office/word/2012/wordml" xmlns:wpg="http://schemas.microsoft.com/office/word/2010/wordprocessingGroup" xmlns:wpi="http://schemas.microsoft.com/office/word/2010/wordprocessingInk" xmlns:wne="http://schemas.microsoft.com/office/word/2006/wordml" xmlns:wps="http://schemas.microsoft.com/office/word/2010/wordprocessingShape" mc:Ignorable="w14 w15 wp14">
   <w:footnote w:type="separator" w:id="-1">
     <w:p>
       <w:pPr>
@@ -874,7 +1042,7 @@
 </file>
 
 <file path=word/header1.xml><?xml version="1.0" encoding="utf-8"?>
-<w:hdr xmlns:wpc="http://schemas.microsoft.com/office/word/2010/wordprocessingCanvas" xmlns:cx="http://schemas.microsoft.com/office/drawing/2014/chartex" xmlns:cx1="http://schemas.microsoft.com/office/drawing/2015/9/8/chartex" xmlns:cx2="http://schemas.microsoft.com/office/drawing/2015/10/21/chartex" xmlns:cx3="http://schemas.microsoft.com/office/drawing/2016/5/9/chartex" xmlns:cx4="http://schemas.microsoft.com/office/drawing/2016/5/10/chartex" xmlns:cx5="http://schemas.microsoft.com/office/drawing/2016/5/11/chartex" xmlns:cx6="http://schemas.microsoft.com/office/drawing/2016/5/12/chartex" xmlns:cx7="http://schemas.microsoft.com/office/drawing/2016/5/13/chartex" xmlns:cx8="http://schemas.microsoft.com/office/drawing/2016/5/14/chartex" xmlns:mc="http://schemas.openxmlformats.org/markup-compatibility/2006" xmlns:aink="http://schemas.microsoft.com/office/drawing/2016/ink" xmlns:am3d="http://schemas.microsoft.com/office/drawing/2017/model3d" xmlns:o="urn:schemas-microsoft-com:office:office" xmlns:r="http://schemas.openxmlformats.org/officeDocument/2006/relationships" xmlns:m="http://schemas.openxmlformats.org/officeDocument/2006/math" xmlns:v="urn:schemas-microsoft-com:vml" xmlns:wp14="http://schemas.microsoft.com/office/word/2010/wordprocessingDrawing" xmlns:wp="http://schemas.openxmlformats.org/drawingml/2006/wordprocessingDrawing" xmlns:w10="urn:schemas-microsoft-com:office:word" xmlns:w="http://schemas.openxmlformats.org/wordprocessingml/2006/main" xmlns:w14="http://schemas.microsoft.com/office/word/2010/wordml" xmlns:w15="http://schemas.microsoft.com/office/word/2012/wordml" xmlns:w16cex="http://schemas.microsoft.com/office/word/2018/wordml/cex" xmlns:w16cid="http://schemas.microsoft.com/office/word/2016/wordml/cid" xmlns:w16="http://schemas.microsoft.com/office/word/2018/wordml" xmlns:w16sdtdh="http://schemas.microsoft.com/office/word/2020/wordml/sdtdatahash" xmlns:w16se="http://schemas.microsoft.com/office/word/2015/wordml/symex" xmlns:wpg="http://schemas.microsoft.com/office/word/2010/wordprocessingGroup" xmlns:wpi="http://schemas.microsoft.com/office/word/2010/wordprocessingInk" xmlns:wne="http://schemas.microsoft.com/office/word/2006/wordml" xmlns:wps="http://schemas.microsoft.com/office/word/2010/wordprocessingShape" mc:Ignorable="w14 w15 w16se w16cid w16 w16cex w16sdtdh wp14">
+<w:hdr xmlns:wpc="http://schemas.microsoft.com/office/word/2010/wordprocessingCanvas" xmlns:mc="http://schemas.openxmlformats.org/markup-compatibility/2006" xmlns:o="urn:schemas-microsoft-com:office:office" xmlns:r="http://schemas.openxmlformats.org/officeDocument/2006/relationships" xmlns:m="http://schemas.openxmlformats.org/officeDocument/2006/math" xmlns:v="urn:schemas-microsoft-com:vml" xmlns:wp14="http://schemas.microsoft.com/office/word/2010/wordprocessingDrawing" xmlns:wp="http://schemas.openxmlformats.org/drawingml/2006/wordprocessingDrawing" xmlns:w10="urn:schemas-microsoft-com:office:word" xmlns:w="http://schemas.openxmlformats.org/wordprocessingml/2006/main" xmlns:w14="http://schemas.microsoft.com/office/word/2010/wordml" xmlns:w15="http://schemas.microsoft.com/office/word/2012/wordml" xmlns:wpg="http://schemas.microsoft.com/office/word/2010/wordprocessingGroup" xmlns:wpi="http://schemas.microsoft.com/office/word/2010/wordprocessingInk" xmlns:wne="http://schemas.microsoft.com/office/word/2006/wordml" xmlns:wps="http://schemas.microsoft.com/office/word/2010/wordprocessingShape" mc:Ignorable="w14 w15 wp14">
   <w:p>
     <w:pPr>
       <w:pStyle w:val="Cabealho"/>
@@ -906,7 +1074,7 @@
             <w:noProof/>
             <w:lang w:val="pt-BR"/>
           </w:rPr>
-          <w:t>Equipe &lt;x &gt; - Nome Projeto</w:t>
+          <w:t>Equipe 4 - Nome Projeto</w:t>
         </w:r>
       </w:sdtContent>
     </w:sdt>
@@ -949,7 +1117,7 @@
     <w:r>
       <w:rPr>
         <w:noProof/>
-        <w:lang w:val="en-US" w:eastAsia="zh-CN"/>
+        <w:lang w:val="pt-BR" w:eastAsia="pt-BR"/>
       </w:rPr>
       <mc:AlternateContent>
         <mc:Choice Requires="wps">
@@ -968,7 +1136,7 @@
               <wp:docPr id="1" name="Caixa de texto 2">
                 <a:extLst xmlns:a="http://schemas.openxmlformats.org/drawingml/2006/main">
                   <a:ext uri="{C183D7F6-B498-43B3-948B-1728B52AA6E4}">
-                    <adec:decorative xmlns:adec="http://schemas.microsoft.com/office/drawing/2017/decorative" val="1"/>
+                    <adec:decorative xmlns:adec="http://schemas.microsoft.com/office/drawing/2017/decorative" xmlns:w16se="http://schemas.microsoft.com/office/word/2015/wordml/symex" xmlns:w16sdtdh="http://schemas.microsoft.com/office/word/2020/wordml/sdtdatahash" xmlns:w16="http://schemas.microsoft.com/office/word/2018/wordml" xmlns:w16cid="http://schemas.microsoft.com/office/word/2016/wordml/cid" xmlns:w16cex="http://schemas.microsoft.com/office/word/2018/wordml/cex" xmlns:w="http://schemas.openxmlformats.org/wordprocessingml/2006/main" xmlns:w10="urn:schemas-microsoft-com:office:word" xmlns:v="urn:schemas-microsoft-com:vml" xmlns:o="urn:schemas-microsoft-com:office:office" xmlns:am3d="http://schemas.microsoft.com/office/drawing/2017/model3d" xmlns:aink="http://schemas.microsoft.com/office/drawing/2016/ink" xmlns:cx8="http://schemas.microsoft.com/office/drawing/2016/5/14/chartex" xmlns:cx7="http://schemas.microsoft.com/office/drawing/2016/5/13/chartex" xmlns:cx6="http://schemas.microsoft.com/office/drawing/2016/5/12/chartex" xmlns:cx5="http://schemas.microsoft.com/office/drawing/2016/5/11/chartex" xmlns:cx4="http://schemas.microsoft.com/office/drawing/2016/5/10/chartex" xmlns:cx3="http://schemas.microsoft.com/office/drawing/2016/5/9/chartex" xmlns:cx2="http://schemas.microsoft.com/office/drawing/2015/10/21/chartex" xmlns:cx1="http://schemas.microsoft.com/office/drawing/2015/9/8/chartex" xmlns:cx="http://schemas.microsoft.com/office/drawing/2014/chartex" xmlns="" val="1"/>
                   </a:ext>
                 </a:extLst>
               </wp:docPr>
@@ -1027,7 +1195,7 @@
               <v:stroke joinstyle="miter"/>
               <v:path gradientshapeok="t" o:connecttype="rect"/>
             </v:shapetype>
-            <v:shape id="Caixa de texto 2" o:spid="_x0000_s1026" type="#_x0000_t202" alt="&quot;&quot;" style="position:absolute;margin-left:0;margin-top:0;width:11in;height:90pt;z-index:-251620352;visibility:visible;mso-wrap-style:square;mso-width-percent:0;mso-height-percent:0;mso-wrap-distance-left:9pt;mso-wrap-distance-top:3.6pt;mso-wrap-distance-right:9pt;mso-wrap-distance-bottom:3.6pt;mso-position-horizontal:center;mso-position-horizontal-relative:page;mso-position-vertical:top;mso-position-vertical-relative:page;mso-width-percent:0;mso-height-percent:0;mso-width-relative:margin;mso-height-relative:margin;v-text-anchor:middle" o:gfxdata="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" fillcolor="#f0cda1 [3204]" stroked="f">
+            <v:shape id="Caixa de texto 2" o:spid="_x0000_s1026" type="#_x0000_t202" style="position:absolute;margin-left:0;margin-top:0;width:11in;height:90pt;z-index:-251620352;visibility:visible;mso-wrap-style:square;mso-width-percent:0;mso-height-percent:0;mso-wrap-distance-left:9pt;mso-wrap-distance-top:3.6pt;mso-wrap-distance-right:9pt;mso-wrap-distance-bottom:3.6pt;mso-position-horizontal:center;mso-position-horizontal-relative:page;mso-position-vertical:top;mso-position-vertical-relative:page;mso-width-percent:0;mso-height-percent:0;mso-width-relative:margin;mso-height-relative:margin;v-text-anchor:middle" o:gfxdata="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" fillcolor="#f0cda1 [3204]" stroked="f">
               <v:fill opacity="32896f"/>
               <v:textbox inset="20mm,8mm">
                 <w:txbxContent>
@@ -1045,7 +1213,7 @@
 </file>
 
 <file path=word/header2.xml><?xml version="1.0" encoding="utf-8"?>
-<w:hdr xmlns:wpc="http://schemas.microsoft.com/office/word/2010/wordprocessingCanvas" xmlns:cx="http://schemas.microsoft.com/office/drawing/2014/chartex" xmlns:cx1="http://schemas.microsoft.com/office/drawing/2015/9/8/chartex" xmlns:cx2="http://schemas.microsoft.com/office/drawing/2015/10/21/chartex" xmlns:cx3="http://schemas.microsoft.com/office/drawing/2016/5/9/chartex" xmlns:cx4="http://schemas.microsoft.com/office/drawing/2016/5/10/chartex" xmlns:cx5="http://schemas.microsoft.com/office/drawing/2016/5/11/chartex" xmlns:cx6="http://schemas.microsoft.com/office/drawing/2016/5/12/chartex" xmlns:cx7="http://schemas.microsoft.com/office/drawing/2016/5/13/chartex" xmlns:cx8="http://schemas.microsoft.com/office/drawing/2016/5/14/chartex" xmlns:mc="http://schemas.openxmlformats.org/markup-compatibility/2006" xmlns:aink="http://schemas.microsoft.com/office/drawing/2016/ink" xmlns:am3d="http://schemas.microsoft.com/office/drawing/2017/model3d" xmlns:o="urn:schemas-microsoft-com:office:office" xmlns:r="http://schemas.openxmlformats.org/officeDocument/2006/relationships" xmlns:m="http://schemas.openxmlformats.org/officeDocument/2006/math" xmlns:v="urn:schemas-microsoft-com:vml" xmlns:wp14="http://schemas.microsoft.com/office/word/2010/wordprocessingDrawing" xmlns:wp="http://schemas.openxmlformats.org/drawingml/2006/wordprocessingDrawing" xmlns:w10="urn:schemas-microsoft-com:office:word" xmlns:w="http://schemas.openxmlformats.org/wordprocessingml/2006/main" xmlns:w14="http://schemas.microsoft.com/office/word/2010/wordml" xmlns:w15="http://schemas.microsoft.com/office/word/2012/wordml" xmlns:w16cex="http://schemas.microsoft.com/office/word/2018/wordml/cex" xmlns:w16cid="http://schemas.microsoft.com/office/word/2016/wordml/cid" xmlns:w16="http://schemas.microsoft.com/office/word/2018/wordml" xmlns:w16sdtdh="http://schemas.microsoft.com/office/word/2020/wordml/sdtdatahash" xmlns:w16se="http://schemas.microsoft.com/office/word/2015/wordml/symex" xmlns:wpg="http://schemas.microsoft.com/office/word/2010/wordprocessingGroup" xmlns:wpi="http://schemas.microsoft.com/office/word/2010/wordprocessingInk" xmlns:wne="http://schemas.microsoft.com/office/word/2006/wordml" xmlns:wps="http://schemas.microsoft.com/office/word/2010/wordprocessingShape" mc:Ignorable="w14 w15 w16se w16cid w16 w16cex w16sdtdh wp14">
+<w:hdr xmlns:wpc="http://schemas.microsoft.com/office/word/2010/wordprocessingCanvas" xmlns:mc="http://schemas.openxmlformats.org/markup-compatibility/2006" xmlns:o="urn:schemas-microsoft-com:office:office" xmlns:r="http://schemas.openxmlformats.org/officeDocument/2006/relationships" xmlns:m="http://schemas.openxmlformats.org/officeDocument/2006/math" xmlns:v="urn:schemas-microsoft-com:vml" xmlns:wp14="http://schemas.microsoft.com/office/word/2010/wordprocessingDrawing" xmlns:wp="http://schemas.openxmlformats.org/drawingml/2006/wordprocessingDrawing" xmlns:w10="urn:schemas-microsoft-com:office:word" xmlns:w="http://schemas.openxmlformats.org/wordprocessingml/2006/main" xmlns:w14="http://schemas.microsoft.com/office/word/2010/wordml" xmlns:w15="http://schemas.microsoft.com/office/word/2012/wordml" xmlns:wpg="http://schemas.microsoft.com/office/word/2010/wordprocessingGroup" xmlns:wpi="http://schemas.microsoft.com/office/word/2010/wordprocessingInk" xmlns:wne="http://schemas.microsoft.com/office/word/2006/wordml" xmlns:wps="http://schemas.microsoft.com/office/word/2010/wordprocessingShape" mc:Ignorable="w14 w15 wp14">
   <w:p>
     <w:pPr>
       <w:pStyle w:val="Cabealho"/>
@@ -1053,7 +1221,7 @@
     <w:r>
       <w:rPr>
         <w:noProof/>
-        <w:lang w:val="en-US" w:eastAsia="zh-CN"/>
+        <w:lang w:val="pt-BR" w:eastAsia="pt-BR"/>
       </w:rPr>
       <w:drawing>
         <wp:anchor distT="0" distB="0" distL="114300" distR="114300" simplePos="0" relativeHeight="251698176" behindDoc="1" locked="0" layoutInCell="1" allowOverlap="1" wp14:anchorId="03FE8F40" wp14:editId="57CA419F">
@@ -1123,7 +1291,7 @@
 </file>
 
 <file path=word/numbering.xml><?xml version="1.0" encoding="utf-8"?>
-<w:numbering xmlns:wpc="http://schemas.microsoft.com/office/word/2010/wordprocessingCanvas" xmlns:cx="http://schemas.microsoft.com/office/drawing/2014/chartex" xmlns:cx1="http://schemas.microsoft.com/office/drawing/2015/9/8/chartex" xmlns:cx2="http://schemas.microsoft.com/office/drawing/2015/10/21/chartex" xmlns:cx3="http://schemas.microsoft.com/office/drawing/2016/5/9/chartex" xmlns:cx4="http://schemas.microsoft.com/office/drawing/2016/5/10/chartex" xmlns:cx5="http://schemas.microsoft.com/office/drawing/2016/5/11/chartex" xmlns:cx6="http://schemas.microsoft.com/office/drawing/2016/5/12/chartex" xmlns:cx7="http://schemas.microsoft.com/office/drawing/2016/5/13/chartex" xmlns:cx8="http://schemas.microsoft.com/office/drawing/2016/5/14/chartex" xmlns:mc="http://schemas.openxmlformats.org/markup-compatibility/2006" xmlns:aink="http://schemas.microsoft.com/office/drawing/2016/ink" xmlns:am3d="http://schemas.microsoft.com/office/drawing/2017/model3d" xmlns:o="urn:schemas-microsoft-com:office:office" xmlns:r="http://schemas.openxmlformats.org/officeDocument/2006/relationships" xmlns:m="http://schemas.openxmlformats.org/officeDocument/2006/math" xmlns:v="urn:schemas-microsoft-com:vml" xmlns:wp14="http://schemas.microsoft.com/office/word/2010/wordprocessingDrawing" xmlns:wp="http://schemas.openxmlformats.org/drawingml/2006/wordprocessingDrawing" xmlns:w10="urn:schemas-microsoft-com:office:word" xmlns:w="http://schemas.openxmlformats.org/wordprocessingml/2006/main" xmlns:w14="http://schemas.microsoft.com/office/word/2010/wordml" xmlns:w15="http://schemas.microsoft.com/office/word/2012/wordml" xmlns:w16cex="http://schemas.microsoft.com/office/word/2018/wordml/cex" xmlns:w16cid="http://schemas.microsoft.com/office/word/2016/wordml/cid" xmlns:w16="http://schemas.microsoft.com/office/word/2018/wordml" xmlns:w16sdtdh="http://schemas.microsoft.com/office/word/2020/wordml/sdtdatahash" xmlns:w16se="http://schemas.microsoft.com/office/word/2015/wordml/symex" xmlns:wpg="http://schemas.microsoft.com/office/word/2010/wordprocessingGroup" xmlns:wpi="http://schemas.microsoft.com/office/word/2010/wordprocessingInk" xmlns:wne="http://schemas.microsoft.com/office/word/2006/wordml" xmlns:wps="http://schemas.microsoft.com/office/word/2010/wordprocessingShape" mc:Ignorable="w14 w15 w16se w16cid w16 w16cex w16sdtdh wp14">
+<w:numbering xmlns:wpc="http://schemas.microsoft.com/office/word/2010/wordprocessingCanvas" xmlns:mc="http://schemas.openxmlformats.org/markup-compatibility/2006" xmlns:o="urn:schemas-microsoft-com:office:office" xmlns:r="http://schemas.openxmlformats.org/officeDocument/2006/relationships" xmlns:m="http://schemas.openxmlformats.org/officeDocument/2006/math" xmlns:v="urn:schemas-microsoft-com:vml" xmlns:wp14="http://schemas.microsoft.com/office/word/2010/wordprocessingDrawing" xmlns:wp="http://schemas.openxmlformats.org/drawingml/2006/wordprocessingDrawing" xmlns:w10="urn:schemas-microsoft-com:office:word" xmlns:w="http://schemas.openxmlformats.org/wordprocessingml/2006/main" xmlns:w14="http://schemas.microsoft.com/office/word/2010/wordml" xmlns:w15="http://schemas.microsoft.com/office/word/2012/wordml" xmlns:wpg="http://schemas.microsoft.com/office/word/2010/wordprocessingGroup" xmlns:wpi="http://schemas.microsoft.com/office/word/2010/wordprocessingInk" xmlns:wne="http://schemas.microsoft.com/office/word/2006/wordml" xmlns:wps="http://schemas.microsoft.com/office/word/2010/wordprocessingShape" mc:Ignorable="w14 w15 wp14">
   <w:abstractNum w:abstractNumId="0" w15:restartNumberingAfterBreak="0">
     <w:nsid w:val="FFFFFF7F"/>
     <w:multiLevelType w:val="singleLevel"/>
@@ -4966,7 +5134,7 @@
 </file>
 
 <file path=word/styles.xml><?xml version="1.0" encoding="utf-8"?>
-<w:styles xmlns:mc="http://schemas.openxmlformats.org/markup-compatibility/2006" xmlns:r="http://schemas.openxmlformats.org/officeDocument/2006/relationships" xmlns:w="http://schemas.openxmlformats.org/wordprocessingml/2006/main" xmlns:w14="http://schemas.microsoft.com/office/word/2010/wordml" xmlns:w15="http://schemas.microsoft.com/office/word/2012/wordml" xmlns:w16cex="http://schemas.microsoft.com/office/word/2018/wordml/cex" xmlns:w16cid="http://schemas.microsoft.com/office/word/2016/wordml/cid" xmlns:w16="http://schemas.microsoft.com/office/word/2018/wordml" xmlns:w16sdtdh="http://schemas.microsoft.com/office/word/2020/wordml/sdtdatahash" xmlns:w16se="http://schemas.microsoft.com/office/word/2015/wordml/symex" mc:Ignorable="w14 w15 w16se w16cid w16 w16cex w16sdtdh">
+<w:styles xmlns:mc="http://schemas.openxmlformats.org/markup-compatibility/2006" xmlns:r="http://schemas.openxmlformats.org/officeDocument/2006/relationships" xmlns:w="http://schemas.openxmlformats.org/wordprocessingml/2006/main" xmlns:w14="http://schemas.microsoft.com/office/word/2010/wordml" xmlns:w15="http://schemas.microsoft.com/office/word/2012/wordml" mc:Ignorable="w14 w15">
   <w:docDefaults>
     <w:rPrDefault>
       <w:rPr>
@@ -4983,7 +5151,7 @@
       </w:pPr>
     </w:pPrDefault>
   </w:docDefaults>
-  <w:latentStyles w:defLockedState="0" w:defUIPriority="99" w:defSemiHidden="0" w:defUnhideWhenUsed="0" w:defQFormat="0" w:count="376">
+  <w:latentStyles w:defLockedState="0" w:defUIPriority="99" w:defSemiHidden="0" w:defUnhideWhenUsed="0" w:defQFormat="0" w:count="371">
     <w:lsdException w:name="Normal" w:uiPriority="0" w:qFormat="1"/>
     <w:lsdException w:name="heading 1" w:uiPriority="9" w:qFormat="1"/>
     <w:lsdException w:name="heading 2" w:semiHidden="1" w:uiPriority="9" w:unhideWhenUsed="1" w:qFormat="1"/>
@@ -5086,6 +5254,7 @@
     <w:lsdException w:name="HTML Sample" w:semiHidden="1" w:unhideWhenUsed="1"/>
     <w:lsdException w:name="HTML Typewriter" w:semiHidden="1" w:unhideWhenUsed="1"/>
     <w:lsdException w:name="HTML Variable" w:semiHidden="1" w:unhideWhenUsed="1"/>
+    <w:lsdException w:name="Normal Table" w:semiHidden="1" w:unhideWhenUsed="1"/>
     <w:lsdException w:name="annotation subject" w:semiHidden="1" w:unhideWhenUsed="1"/>
     <w:lsdException w:name="No List" w:semiHidden="1" w:unhideWhenUsed="1"/>
     <w:lsdException w:name="Outline List 1" w:semiHidden="1" w:unhideWhenUsed="1"/>
@@ -5128,8 +5297,11 @@
     <w:lsdException w:name="Table Contemporary" w:semiHidden="1" w:unhideWhenUsed="1"/>
     <w:lsdException w:name="Table Elegant" w:semiHidden="1" w:unhideWhenUsed="1"/>
     <w:lsdException w:name="Table Professional" w:semiHidden="1" w:unhideWhenUsed="1"/>
+    <w:lsdException w:name="Table Subtle 1" w:semiHidden="1" w:unhideWhenUsed="1"/>
     <w:lsdException w:name="Table Subtle 2" w:semiHidden="1" w:unhideWhenUsed="1"/>
     <w:lsdException w:name="Table Web 1" w:semiHidden="1" w:unhideWhenUsed="1"/>
+    <w:lsdException w:name="Table Web 2" w:semiHidden="1" w:unhideWhenUsed="1"/>
+    <w:lsdException w:name="Table Web 3" w:semiHidden="1" w:unhideWhenUsed="1"/>
     <w:lsdException w:name="Balloon Text" w:semiHidden="1" w:unhideWhenUsed="1"/>
     <w:lsdException w:name="Table Grid" w:uiPriority="39"/>
     <w:lsdException w:name="Table Theme" w:semiHidden="1" w:unhideWhenUsed="1"/>
@@ -5348,11 +5520,6 @@
     <w:lsdException w:name="List Table 5 Dark Accent 6" w:uiPriority="50"/>
     <w:lsdException w:name="List Table 6 Colorful Accent 6" w:uiPriority="51"/>
     <w:lsdException w:name="List Table 7 Colorful Accent 6" w:uiPriority="52"/>
-    <w:lsdException w:name="Mention" w:semiHidden="1" w:unhideWhenUsed="1"/>
-    <w:lsdException w:name="Smart Hyperlink" w:semiHidden="1" w:unhideWhenUsed="1"/>
-    <w:lsdException w:name="Hashtag" w:semiHidden="1" w:unhideWhenUsed="1"/>
-    <w:lsdException w:name="Unresolved Mention" w:semiHidden="1" w:unhideWhenUsed="1"/>
-    <w:lsdException w:name="Smart Link" w:semiHidden="1" w:unhideWhenUsed="1"/>
   </w:latentStyles>
   <w:style w:type="paragraph" w:default="1" w:styleId="Normal">
     <w:name w:val="Normal"/>
@@ -6145,7 +6312,7 @@
 </file>
 
 <file path=word/glossary/document.xml><?xml version="1.0" encoding="utf-8"?>
-<w:glossaryDocument xmlns:wpc="http://schemas.microsoft.com/office/word/2010/wordprocessingCanvas" xmlns:cx="http://schemas.microsoft.com/office/drawing/2014/chartex" xmlns:cx1="http://schemas.microsoft.com/office/drawing/2015/9/8/chartex" xmlns:cx2="http://schemas.microsoft.com/office/drawing/2015/10/21/chartex" xmlns:cx3="http://schemas.microsoft.com/office/drawing/2016/5/9/chartex" xmlns:cx4="http://schemas.microsoft.com/office/drawing/2016/5/10/chartex" xmlns:cx5="http://schemas.microsoft.com/office/drawing/2016/5/11/chartex" xmlns:cx6="http://schemas.microsoft.com/office/drawing/2016/5/12/chartex" xmlns:cx7="http://schemas.microsoft.com/office/drawing/2016/5/13/chartex" xmlns:cx8="http://schemas.microsoft.com/office/drawing/2016/5/14/chartex" xmlns:mc="http://schemas.openxmlformats.org/markup-compatibility/2006" xmlns:aink="http://schemas.microsoft.com/office/drawing/2016/ink" xmlns:am3d="http://schemas.microsoft.com/office/drawing/2017/model3d" xmlns:o="urn:schemas-microsoft-com:office:office" xmlns:r="http://schemas.openxmlformats.org/officeDocument/2006/relationships" xmlns:m="http://schemas.openxmlformats.org/officeDocument/2006/math" xmlns:v="urn:schemas-microsoft-com:vml" xmlns:wp14="http://schemas.microsoft.com/office/word/2010/wordprocessingDrawing" xmlns:wp="http://schemas.openxmlformats.org/drawingml/2006/wordprocessingDrawing" xmlns:w10="urn:schemas-microsoft-com:office:word" xmlns:w="http://schemas.openxmlformats.org/wordprocessingml/2006/main" xmlns:w14="http://schemas.microsoft.com/office/word/2010/wordml" xmlns:w15="http://schemas.microsoft.com/office/word/2012/wordml" xmlns:w16cex="http://schemas.microsoft.com/office/word/2018/wordml/cex" xmlns:w16cid="http://schemas.microsoft.com/office/word/2016/wordml/cid" xmlns:w16="http://schemas.microsoft.com/office/word/2018/wordml" xmlns:w16sdtdh="http://schemas.microsoft.com/office/word/2020/wordml/sdtdatahash" xmlns:w16se="http://schemas.microsoft.com/office/word/2015/wordml/symex" xmlns:wpg="http://schemas.microsoft.com/office/word/2010/wordprocessingGroup" xmlns:wpi="http://schemas.microsoft.com/office/word/2010/wordprocessingInk" xmlns:wne="http://schemas.microsoft.com/office/word/2006/wordml" xmlns:wps="http://schemas.microsoft.com/office/word/2010/wordprocessingShape" mc:Ignorable="w14 w15 w16se w16cid w16 w16cex w16sdtdh wp14">
+<w:glossaryDocument xmlns:wpc="http://schemas.microsoft.com/office/word/2010/wordprocessingCanvas" xmlns:mc="http://schemas.openxmlformats.org/markup-compatibility/2006" xmlns:o="urn:schemas-microsoft-com:office:office" xmlns:r="http://schemas.openxmlformats.org/officeDocument/2006/relationships" xmlns:m="http://schemas.openxmlformats.org/officeDocument/2006/math" xmlns:v="urn:schemas-microsoft-com:vml" xmlns:wp14="http://schemas.microsoft.com/office/word/2010/wordprocessingDrawing" xmlns:wp="http://schemas.openxmlformats.org/drawingml/2006/wordprocessingDrawing" xmlns:w10="urn:schemas-microsoft-com:office:word" xmlns:w="http://schemas.openxmlformats.org/wordprocessingml/2006/main" xmlns:w14="http://schemas.microsoft.com/office/word/2010/wordml" xmlns:w15="http://schemas.microsoft.com/office/word/2012/wordml" xmlns:wpg="http://schemas.microsoft.com/office/word/2010/wordprocessingGroup" xmlns:wpi="http://schemas.microsoft.com/office/word/2010/wordprocessingInk" xmlns:wne="http://schemas.microsoft.com/office/word/2006/wordml" xmlns:wps="http://schemas.microsoft.com/office/word/2010/wordprocessingShape" mc:Ignorable="w14 w15 wp14">
   <w:docParts>
     <w:docPart>
       <w:docPartPr>
@@ -6264,14 +6431,7 @@
               <w:noProof/>
               <w:lang w:bidi="pt-BR"/>
             </w:rPr>
-            <w:t xml:space="preserve">Ao reunir detalhes sobre o setor, considere o tipo de negócio. Isso ajudará a seleção das informações que serão </w:t>
-          </w:r>
-          <w:r>
-            <w:rPr>
-              <w:noProof/>
-              <w:lang w:bidi="pt-BR"/>
-            </w:rPr>
-            <w:t>incluídas na análise do mercado. Por exemplo, avalie como e onde o negócio familiar se encaixa no mercado existente ao definir sua vantagem competitiva e o valor exclusivo que a empresa oferecerá.</w:t>
+            <w:t>Ao reunir detalhes sobre o setor, considere o tipo de negócio. Isso ajudará a seleção das informações que serão incluídas na análise do mercado. Por exemplo, avalie como e onde o negócio familiar se encaixa no mercado existente ao definir sua vantagem competitiva e o valor exclusivo que a empresa oferecerá.</w:t>
           </w:r>
         </w:p>
         <w:p>
@@ -6283,14 +6443,7 @@
               <w:noProof/>
               <w:lang w:bidi="pt-BR"/>
             </w:rPr>
-            <w:t>Algumas das seções destacadas abaixo podem ou não se aplica</w:t>
-          </w:r>
-          <w:r>
-            <w:rPr>
-              <w:noProof/>
-              <w:lang w:bidi="pt-BR"/>
-            </w:rPr>
-            <w:t>r ao negócio desejado, portanto, só use o que for essencial.</w:t>
+            <w:t>Algumas das seções destacadas abaixo podem ou não se aplicar ao negócio desejado, portanto, só use o que for essencial.</w:t>
           </w:r>
         </w:p>
       </w:docPartBody>
@@ -6300,7 +6453,7 @@
 </file>
 
 <file path=word/glossary/fontTable.xml><?xml version="1.0" encoding="utf-8"?>
-<w:fonts xmlns:mc="http://schemas.openxmlformats.org/markup-compatibility/2006" xmlns:r="http://schemas.openxmlformats.org/officeDocument/2006/relationships" xmlns:w="http://schemas.openxmlformats.org/wordprocessingml/2006/main" xmlns:w14="http://schemas.microsoft.com/office/word/2010/wordml" xmlns:w15="http://schemas.microsoft.com/office/word/2012/wordml" xmlns:w16cex="http://schemas.microsoft.com/office/word/2018/wordml/cex" xmlns:w16cid="http://schemas.microsoft.com/office/word/2016/wordml/cid" xmlns:w16="http://schemas.microsoft.com/office/word/2018/wordml" xmlns:w16sdtdh="http://schemas.microsoft.com/office/word/2020/wordml/sdtdatahash" xmlns:w16se="http://schemas.microsoft.com/office/word/2015/wordml/symex" mc:Ignorable="w14 w15 w16se w16cid w16 w16cex w16sdtdh">
+<w:fonts xmlns:mc="http://schemas.openxmlformats.org/markup-compatibility/2006" xmlns:r="http://schemas.openxmlformats.org/officeDocument/2006/relationships" xmlns:w="http://schemas.openxmlformats.org/wordprocessingml/2006/main" xmlns:w14="http://schemas.microsoft.com/office/word/2010/wordml" xmlns:w15="http://schemas.microsoft.com/office/word/2012/wordml" mc:Ignorable="w14 w15">
   <w:font w:name="Courier New">
     <w:panose1 w:val="02070309020205020404"/>
     <w:charset w:val="00"/>
@@ -6368,7 +6521,7 @@
 </file>
 
 <file path=word/glossary/numbering.xml><?xml version="1.0" encoding="utf-8"?>
-<w:numbering xmlns:wpc="http://schemas.microsoft.com/office/word/2010/wordprocessingCanvas" xmlns:cx="http://schemas.microsoft.com/office/drawing/2014/chartex" xmlns:cx1="http://schemas.microsoft.com/office/drawing/2015/9/8/chartex" xmlns:cx2="http://schemas.microsoft.com/office/drawing/2015/10/21/chartex" xmlns:cx3="http://schemas.microsoft.com/office/drawing/2016/5/9/chartex" xmlns:cx4="http://schemas.microsoft.com/office/drawing/2016/5/10/chartex" xmlns:cx5="http://schemas.microsoft.com/office/drawing/2016/5/11/chartex" xmlns:cx6="http://schemas.microsoft.com/office/drawing/2016/5/12/chartex" xmlns:cx7="http://schemas.microsoft.com/office/drawing/2016/5/13/chartex" xmlns:cx8="http://schemas.microsoft.com/office/drawing/2016/5/14/chartex" xmlns:mc="http://schemas.openxmlformats.org/markup-compatibility/2006" xmlns:aink="http://schemas.microsoft.com/office/drawing/2016/ink" xmlns:am3d="http://schemas.microsoft.com/office/drawing/2017/model3d" xmlns:o="urn:schemas-microsoft-com:office:office" xmlns:r="http://schemas.openxmlformats.org/officeDocument/2006/relationships" xmlns:m="http://schemas.openxmlformats.org/officeDocument/2006/math" xmlns:v="urn:schemas-microsoft-com:vml" xmlns:wp14="http://schemas.microsoft.com/office/word/2010/wordprocessingDrawing" xmlns:wp="http://schemas.openxmlformats.org/drawingml/2006/wordprocessingDrawing" xmlns:w10="urn:schemas-microsoft-com:office:word" xmlns:w="http://schemas.openxmlformats.org/wordprocessingml/2006/main" xmlns:w14="http://schemas.microsoft.com/office/word/2010/wordml" xmlns:w15="http://schemas.microsoft.com/office/word/2012/wordml" xmlns:w16cex="http://schemas.microsoft.com/office/word/2018/wordml/cex" xmlns:w16cid="http://schemas.microsoft.com/office/word/2016/wordml/cid" xmlns:w16="http://schemas.microsoft.com/office/word/2018/wordml" xmlns:w16sdtdh="http://schemas.microsoft.com/office/word/2020/wordml/sdtdatahash" xmlns:w16se="http://schemas.microsoft.com/office/word/2015/wordml/symex" xmlns:wpg="http://schemas.microsoft.com/office/word/2010/wordprocessingGroup" xmlns:wpi="http://schemas.microsoft.com/office/word/2010/wordprocessingInk" xmlns:wne="http://schemas.microsoft.com/office/word/2006/wordml" xmlns:wps="http://schemas.microsoft.com/office/word/2010/wordprocessingShape" mc:Ignorable="w14 w15 w16se w16cid w16 w16cex w16sdtdh wp14">
+<w:numbering xmlns:wpc="http://schemas.microsoft.com/office/word/2010/wordprocessingCanvas" xmlns:mc="http://schemas.openxmlformats.org/markup-compatibility/2006" xmlns:o="urn:schemas-microsoft-com:office:office" xmlns:r="http://schemas.openxmlformats.org/officeDocument/2006/relationships" xmlns:m="http://schemas.openxmlformats.org/officeDocument/2006/math" xmlns:v="urn:schemas-microsoft-com:vml" xmlns:wp14="http://schemas.microsoft.com/office/word/2010/wordprocessingDrawing" xmlns:wp="http://schemas.openxmlformats.org/drawingml/2006/wordprocessingDrawing" xmlns:w10="urn:schemas-microsoft-com:office:word" xmlns:w="http://schemas.openxmlformats.org/wordprocessingml/2006/main" xmlns:w14="http://schemas.microsoft.com/office/word/2010/wordml" xmlns:w15="http://schemas.microsoft.com/office/word/2012/wordml" xmlns:wpg="http://schemas.microsoft.com/office/word/2010/wordprocessingGroup" xmlns:wpi="http://schemas.microsoft.com/office/word/2010/wordprocessingInk" xmlns:wne="http://schemas.microsoft.com/office/word/2006/wordml" xmlns:wps="http://schemas.microsoft.com/office/word/2010/wordprocessingShape" mc:Ignorable="w14 w15 wp14">
   <w:abstractNum w:abstractNumId="0" w15:restartNumberingAfterBreak="0">
     <w:nsid w:val="010675B0"/>
     <w:multiLevelType w:val="hybridMultilevel"/>
@@ -6385,7 +6538,7 @@
       <w:rPr>
         <w:rFonts w:ascii="Symbol" w:hAnsi="Symbol" w:hint="default"/>
         <w:color w:val="ED7D31" w:themeColor="accent2"/>
-        <w:u w:color="4472C4" w:themeColor="accent1"/>
+        <w:u w:color="5B9BD5" w:themeColor="accent1"/>
       </w:rPr>
     </w:lvl>
     <w:lvl w:ilvl="1" w:tplc="04090019" w:tentative="1">
@@ -6477,7 +6630,7 @@
       <w:rPr>
         <w:rFonts w:ascii="Symbol" w:hAnsi="Symbol" w:hint="default"/>
         <w:color w:val="70AD47" w:themeColor="accent6"/>
-        <w:u w:color="4472C4" w:themeColor="accent1"/>
+        <w:u w:color="5B9BD5" w:themeColor="accent1"/>
       </w:rPr>
     </w:lvl>
     <w:lvl w:ilvl="1" w:tplc="04090019" w:tentative="1">
@@ -6569,7 +6722,7 @@
       <w:rPr>
         <w:rFonts w:ascii="Symbol" w:hAnsi="Symbol" w:hint="default"/>
         <w:color w:val="ED7D31" w:themeColor="accent2"/>
-        <w:u w:color="4472C4" w:themeColor="accent1"/>
+        <w:u w:color="5B9BD5" w:themeColor="accent1"/>
       </w:rPr>
     </w:lvl>
     <w:lvl w:ilvl="1" w:tplc="04090003">
@@ -6685,7 +6838,7 @@
       <w:rPr>
         <w:rFonts w:ascii="Symbol" w:hAnsi="Symbol" w:hint="default"/>
         <w:color w:val="A5A5A5" w:themeColor="accent3"/>
-        <w:u w:color="4472C4" w:themeColor="accent1"/>
+        <w:u w:color="5B9BD5" w:themeColor="accent1"/>
       </w:rPr>
     </w:lvl>
     <w:lvl w:ilvl="1" w:tplc="04090019" w:tentative="1">
@@ -6776,8 +6929,8 @@
       </w:pPr>
       <w:rPr>
         <w:rFonts w:ascii="Symbol" w:hAnsi="Symbol" w:hint="default"/>
-        <w:color w:val="5B9BD5" w:themeColor="accent5"/>
-        <w:u w:color="4472C4" w:themeColor="accent1"/>
+        <w:color w:val="4472C4" w:themeColor="accent5"/>
+        <w:u w:color="5B9BD5" w:themeColor="accent1"/>
       </w:rPr>
     </w:lvl>
     <w:lvl w:ilvl="1" w:tplc="04090019" w:tentative="1">
@@ -6872,7 +7025,7 @@
 </file>
 
 <file path=word/glossary/settings.xml><?xml version="1.0" encoding="utf-8"?>
-<w:settings xmlns:mc="http://schemas.openxmlformats.org/markup-compatibility/2006" xmlns:o="urn:schemas-microsoft-com:office:office" xmlns:r="http://schemas.openxmlformats.org/officeDocument/2006/relationships" xmlns:m="http://schemas.openxmlformats.org/officeDocument/2006/math" xmlns:v="urn:schemas-microsoft-com:vml" xmlns:w10="urn:schemas-microsoft-com:office:word" xmlns:w="http://schemas.openxmlformats.org/wordprocessingml/2006/main" xmlns:w14="http://schemas.microsoft.com/office/word/2010/wordml" xmlns:w15="http://schemas.microsoft.com/office/word/2012/wordml" xmlns:w16cex="http://schemas.microsoft.com/office/word/2018/wordml/cex" xmlns:w16cid="http://schemas.microsoft.com/office/word/2016/wordml/cid" xmlns:w16="http://schemas.microsoft.com/office/word/2018/wordml" xmlns:w16sdtdh="http://schemas.microsoft.com/office/word/2020/wordml/sdtdatahash" xmlns:w16se="http://schemas.microsoft.com/office/word/2015/wordml/symex" xmlns:sl="http://schemas.openxmlformats.org/schemaLibrary/2006/main" mc:Ignorable="w14 w15 w16se w16cid w16 w16cex w16sdtdh">
+<w:settings xmlns:mc="http://schemas.openxmlformats.org/markup-compatibility/2006" xmlns:o="urn:schemas-microsoft-com:office:office" xmlns:r="http://schemas.openxmlformats.org/officeDocument/2006/relationships" xmlns:m="http://schemas.openxmlformats.org/officeDocument/2006/math" xmlns:v="urn:schemas-microsoft-com:vml" xmlns:w10="urn:schemas-microsoft-com:office:word" xmlns:w="http://schemas.openxmlformats.org/wordprocessingml/2006/main" xmlns:w14="http://schemas.microsoft.com/office/word/2010/wordml" xmlns:w15="http://schemas.microsoft.com/office/word/2012/wordml" xmlns:sl="http://schemas.openxmlformats.org/schemaLibrary/2006/main" mc:Ignorable="w14 w15">
   <w:view w:val="normal"/>
   <w:defaultTabStop w:val="708"/>
   <w:hyphenationZone w:val="425"/>
@@ -6884,11 +7037,12 @@
     <w:compatSetting w:name="enableOpenTypeFeatures" w:uri="http://schemas.microsoft.com/office/word" w:val="1"/>
     <w:compatSetting w:name="doNotFlipMirrorIndents" w:uri="http://schemas.microsoft.com/office/word" w:val="1"/>
     <w:compatSetting w:name="differentiateMultirowTableHeaders" w:uri="http://schemas.microsoft.com/office/word" w:val="1"/>
-    <w:compatSetting w:name="useWord2013TrackBottomHyphenation" w:uri="http://schemas.microsoft.com/office/word" w:val="0"/>
   </w:compat>
   <w:rsids>
     <w:rsidRoot w:val="002F5CFE"/>
     <w:rsid w:val="002F5CFE"/>
+    <w:rsid w:val="00530433"/>
+    <w:rsid w:val="00B23A1E"/>
   </w:rsids>
   <m:mathPr>
     <m:mathFont m:val="Cambria Math"/>
@@ -6912,7 +7066,7 @@
 </file>
 
 <file path=word/glossary/styles.xml><?xml version="1.0" encoding="utf-8"?>
-<w:styles xmlns:mc="http://schemas.openxmlformats.org/markup-compatibility/2006" xmlns:r="http://schemas.openxmlformats.org/officeDocument/2006/relationships" xmlns:w="http://schemas.openxmlformats.org/wordprocessingml/2006/main" xmlns:w14="http://schemas.microsoft.com/office/word/2010/wordml" xmlns:w15="http://schemas.microsoft.com/office/word/2012/wordml" xmlns:w16cex="http://schemas.microsoft.com/office/word/2018/wordml/cex" xmlns:w16cid="http://schemas.microsoft.com/office/word/2016/wordml/cid" xmlns:w16="http://schemas.microsoft.com/office/word/2018/wordml" xmlns:w16sdtdh="http://schemas.microsoft.com/office/word/2020/wordml/sdtdatahash" xmlns:w16se="http://schemas.microsoft.com/office/word/2015/wordml/symex" mc:Ignorable="w14 w15 w16se w16cid w16 w16cex w16sdtdh">
+<w:styles xmlns:mc="http://schemas.openxmlformats.org/markup-compatibility/2006" xmlns:r="http://schemas.openxmlformats.org/officeDocument/2006/relationships" xmlns:w="http://schemas.openxmlformats.org/wordprocessingml/2006/main" xmlns:w14="http://schemas.microsoft.com/office/word/2010/wordml" xmlns:w15="http://schemas.microsoft.com/office/word/2012/wordml" mc:Ignorable="w14 w15">
   <w:docDefaults>
     <w:rPrDefault>
       <w:rPr>
@@ -6928,7 +7082,7 @@
       </w:pPr>
     </w:pPrDefault>
   </w:docDefaults>
-  <w:latentStyles w:defLockedState="0" w:defUIPriority="99" w:defSemiHidden="0" w:defUnhideWhenUsed="0" w:defQFormat="0" w:count="376">
+  <w:latentStyles w:defLockedState="0" w:defUIPriority="99" w:defSemiHidden="0" w:defUnhideWhenUsed="0" w:defQFormat="0" w:count="371">
     <w:lsdException w:name="Normal" w:uiPriority="0" w:qFormat="1"/>
     <w:lsdException w:name="heading 1" w:uiPriority="9" w:qFormat="1"/>
     <w:lsdException w:name="heading 2" w:semiHidden="1" w:uiPriority="9" w:unhideWhenUsed="1" w:qFormat="1"/>
@@ -7300,11 +7454,6 @@
     <w:lsdException w:name="List Table 5 Dark Accent 6" w:uiPriority="50"/>
     <w:lsdException w:name="List Table 6 Colorful Accent 6" w:uiPriority="51"/>
     <w:lsdException w:name="List Table 7 Colorful Accent 6" w:uiPriority="52"/>
-    <w:lsdException w:name="Mention" w:semiHidden="1" w:unhideWhenUsed="1"/>
-    <w:lsdException w:name="Smart Hyperlink" w:semiHidden="1" w:unhideWhenUsed="1"/>
-    <w:lsdException w:name="Hashtag" w:semiHidden="1" w:unhideWhenUsed="1"/>
-    <w:lsdException w:name="Unresolved Mention" w:semiHidden="1" w:unhideWhenUsed="1"/>
-    <w:lsdException w:name="Smart Link" w:semiHidden="1" w:unhideWhenUsed="1"/>
   </w:latentStyles>
   <w:style w:type="paragraph" w:default="1" w:styleId="Normal">
     <w:name w:val="Normal"/>
@@ -7626,7 +7775,7 @@
 </file>
 
 <file path=word/glossary/webSettings.xml><?xml version="1.0" encoding="utf-8"?>
-<w:webSettings xmlns:mc="http://schemas.openxmlformats.org/markup-compatibility/2006" xmlns:r="http://schemas.openxmlformats.org/officeDocument/2006/relationships" xmlns:w="http://schemas.openxmlformats.org/wordprocessingml/2006/main" xmlns:w14="http://schemas.microsoft.com/office/word/2010/wordml" xmlns:w15="http://schemas.microsoft.com/office/word/2012/wordml" xmlns:w16cex="http://schemas.microsoft.com/office/word/2018/wordml/cex" xmlns:w16cid="http://schemas.microsoft.com/office/word/2016/wordml/cid" xmlns:w16="http://schemas.microsoft.com/office/word/2018/wordml" xmlns:w16sdtdh="http://schemas.microsoft.com/office/word/2020/wordml/sdtdatahash" xmlns:w16se="http://schemas.microsoft.com/office/word/2015/wordml/symex" mc:Ignorable="w14 w15 w16se w16cid w16 w16cex w16sdtdh">
+<w:webSettings xmlns:mc="http://schemas.openxmlformats.org/markup-compatibility/2006" xmlns:r="http://schemas.openxmlformats.org/officeDocument/2006/relationships" xmlns:w="http://schemas.openxmlformats.org/wordprocessingml/2006/main" xmlns:w14="http://schemas.microsoft.com/office/word/2010/wordml" xmlns:w15="http://schemas.microsoft.com/office/word/2012/wordml" mc:Ignorable="w14 w15">
   <w:optimizeForBrowser/>
   <w:allowPNG/>
 </w:webSettings>
@@ -7843,6 +7992,14 @@
 </file>
 
 <file path=customXml/item2.xml><?xml version="1.0" encoding="utf-8"?>
+<p:properties xmlns:p="http://schemas.microsoft.com/office/2006/metadata/properties" xmlns:xsi="http://www.w3.org/2001/XMLSchema-instance" xmlns:pc="http://schemas.microsoft.com/office/infopath/2007/PartnerControls">
+  <documentManagement>
+    <MediaServiceKeyPoints xmlns="71af3243-3dd4-4a8d-8c0d-dd76da1f02a5" xsi:nil="true"/>
+  </documentManagement>
+</p:properties>
+</file>
+
+<file path=customXml/item3.xml><?xml version="1.0" encoding="utf-8"?>
 <ct:contentTypeSchema xmlns:ct="http://schemas.microsoft.com/office/2006/metadata/contentType" xmlns:ma="http://schemas.microsoft.com/office/2006/metadata/properties/metaAttributes" ct:_="" ma:_="" ma:contentTypeName="Document" ma:contentTypeID="0x01010079F111ED35F8CC479449609E8A0923A6" ma:contentTypeVersion="11" ma:contentTypeDescription="Create a new document." ma:contentTypeScope="" ma:versionID="9677210f24a1be23c92c90fd886aa0aa">
   <xsd:schema xmlns:xsd="http://www.w3.org/2001/XMLSchema" xmlns:xs="http://www.w3.org/2001/XMLSchema" xmlns:p="http://schemas.microsoft.com/office/2006/metadata/properties" xmlns:ns2="71af3243-3dd4-4a8d-8c0d-dd76da1f02a5" xmlns:ns3="16c05727-aa75-4e4a-9b5f-8a80a1165891" targetNamespace="http://schemas.microsoft.com/office/2006/metadata/properties" ma:root="true" ma:fieldsID="60e05723c5c1908df1a1a4ebf11d344e" ns2:_="" ns3:_="">
     <xsd:import namespace="71af3243-3dd4-4a8d-8c0d-dd76da1f02a5"/>
@@ -8053,16 +8210,8 @@
 </ct:contentTypeSchema>
 </file>
 
-<file path=customXml/item3.xml><?xml version="1.0" encoding="utf-8"?>
+<file path=customXml/item4.xml><?xml version="1.0" encoding="utf-8"?>
 <b:Sources xmlns:b="http://schemas.openxmlformats.org/officeDocument/2006/bibliography" xmlns="http://schemas.openxmlformats.org/officeDocument/2006/bibliography" SelectedStyle="\APASixthEditionOfficeOnline.xsl" StyleName="APA" Version="6"/>
-</file>
-
-<file path=customXml/item4.xml><?xml version="1.0" encoding="utf-8"?>
-<p:properties xmlns:p="http://schemas.microsoft.com/office/2006/metadata/properties" xmlns:xsi="http://www.w3.org/2001/XMLSchema-instance" xmlns:pc="http://schemas.microsoft.com/office/infopath/2007/PartnerControls">
-  <documentManagement>
-    <MediaServiceKeyPoints xmlns="71af3243-3dd4-4a8d-8c0d-dd76da1f02a5" xsi:nil="true"/>
-  </documentManagement>
-</p:properties>
 </file>
 
 <file path=customXml/itemProps1.xml><?xml version="1.0" encoding="utf-8"?>
@@ -8074,6 +8223,16 @@
 </file>
 
 <file path=customXml/itemProps2.xml><?xml version="1.0" encoding="utf-8"?>
+<ds:datastoreItem xmlns:ds="http://schemas.openxmlformats.org/officeDocument/2006/customXml" ds:itemID="{9BC05FCB-AF85-478F-9500-21308C89FBAD}">
+  <ds:schemaRefs>
+    <ds:schemaRef ds:uri="http://schemas.microsoft.com/office/2006/metadata/properties"/>
+    <ds:schemaRef ds:uri="http://schemas.microsoft.com/office/infopath/2007/PartnerControls"/>
+    <ds:schemaRef ds:uri="71af3243-3dd4-4a8d-8c0d-dd76da1f02a5"/>
+  </ds:schemaRefs>
+</ds:datastoreItem>
+</file>
+
+<file path=customXml/itemProps3.xml><?xml version="1.0" encoding="utf-8"?>
 <ds:datastoreItem xmlns:ds="http://schemas.openxmlformats.org/officeDocument/2006/customXml" ds:itemID="{84E339F2-D1ED-4FBE-8C44-D373B8224734}">
   <ds:schemaRefs>
     <ds:schemaRef ds:uri="http://schemas.microsoft.com/office/2006/metadata/contentType"/>
@@ -8092,20 +8251,10 @@
 </ds:datastoreItem>
 </file>
 
-<file path=customXml/itemProps3.xml><?xml version="1.0" encoding="utf-8"?>
-<ds:datastoreItem xmlns:ds="http://schemas.openxmlformats.org/officeDocument/2006/customXml" ds:itemID="{39B5A4B5-7993-4FB3-9E92-961554A0C428}">
+<file path=customXml/itemProps4.xml><?xml version="1.0" encoding="utf-8"?>
+<ds:datastoreItem xmlns:ds="http://schemas.openxmlformats.org/officeDocument/2006/customXml" ds:itemID="{8A0DE133-DA39-4E62-B98E-5B971CCC09F6}">
   <ds:schemaRefs>
     <ds:schemaRef ds:uri="http://schemas.openxmlformats.org/officeDocument/2006/bibliography"/>
   </ds:schemaRefs>
 </ds:datastoreItem>
-</file>
-
-<file path=customXml/itemProps4.xml><?xml version="1.0" encoding="utf-8"?>
-<ds:datastoreItem xmlns:ds="http://schemas.openxmlformats.org/officeDocument/2006/customXml" ds:itemID="{9BC05FCB-AF85-478F-9500-21308C89FBAD}">
-  <ds:schemaRefs>
-    <ds:schemaRef ds:uri="http://schemas.microsoft.com/office/2006/metadata/properties"/>
-    <ds:schemaRef ds:uri="http://schemas.microsoft.com/office/infopath/2007/PartnerControls"/>
-    <ds:schemaRef ds:uri="71af3243-3dd4-4a8d-8c0d-dd76da1f02a5"/>
-  </ds:schemaRefs>
-</ds:datastoreItem>
 </file>
</xml_diff>

<commit_message>
Adicionado data do relatório + correção de cor dos links
</commit_message>
<xml_diff>
--- a/Relatório_TDD_BDD.docx
+++ b/Relatório_TDD_BDD.docx
@@ -1175,7 +1175,7 @@
         <w:textAlignment w:val="baseline"/>
         <w:rPr>
           <w:rFonts w:asciiTheme="minorHAnsi" w:hAnsiTheme="minorHAnsi" w:cstheme="minorHAnsi"/>
-          <w:color w:val="595959" w:themeColor="text1" w:themeTint="A6"/>
+          <w:color w:val="0070C0"/>
         </w:rPr>
       </w:pPr>
       <w:hyperlink r:id="rId11" w:history="1">
@@ -1183,22 +1183,9 @@
           <w:rPr>
             <w:rStyle w:val="Hyperlink"/>
             <w:rFonts w:asciiTheme="minorHAnsi" w:hAnsiTheme="minorHAnsi" w:cstheme="minorHAnsi"/>
+            <w:color w:val="0070C0"/>
           </w:rPr>
-          <w:t>https://miro.com/app/board/uXjVMdtW1A8</w:t>
-        </w:r>
-        <w:r>
-          <w:rPr>
-            <w:rStyle w:val="Hyperlink"/>
-            <w:rFonts w:asciiTheme="minorHAnsi" w:hAnsiTheme="minorHAnsi" w:cstheme="minorHAnsi"/>
-          </w:rPr>
-          <w:t>=</w:t>
-        </w:r>
-        <w:r>
-          <w:rPr>
-            <w:rStyle w:val="Hyperlink"/>
-            <w:rFonts w:asciiTheme="minorHAnsi" w:hAnsiTheme="minorHAnsi" w:cstheme="minorHAnsi"/>
-          </w:rPr>
-          <w:t>/?share_link_id=240719579219</w:t>
+          <w:t>https://miro.com/app/board/uXjVMdtW1A8=/?share_link_id=240719579219</w:t>
         </w:r>
       </w:hyperlink>
     </w:p>
@@ -1250,6 +1237,7 @@
         <w:ind w:left="720"/>
         <w:rPr>
           <w:rFonts w:asciiTheme="minorHAnsi" w:hAnsiTheme="minorHAnsi" w:cstheme="minorHAnsi"/>
+          <w:color w:val="0070C0"/>
         </w:rPr>
       </w:pPr>
       <w:hyperlink r:id="rId12" w:history="1">
@@ -1257,25 +1245,9 @@
           <w:rPr>
             <w:rStyle w:val="Hyperlink"/>
             <w:rFonts w:asciiTheme="minorHAnsi" w:hAnsiTheme="minorHAnsi" w:cstheme="minorHAnsi"/>
-            <w:color w:val="1155CC"/>
+            <w:color w:val="0070C0"/>
           </w:rPr>
-          <w:t>https://github.com/carloskrefer/chestpla</w:t>
-        </w:r>
-        <w:r>
-          <w:rPr>
-            <w:rStyle w:val="Hyperlink"/>
-            <w:rFonts w:asciiTheme="minorHAnsi" w:hAnsiTheme="minorHAnsi" w:cstheme="minorHAnsi"/>
-            <w:color w:val="1155CC"/>
-          </w:rPr>
-          <w:t>c</w:t>
-        </w:r>
-        <w:r>
-          <w:rPr>
-            <w:rStyle w:val="Hyperlink"/>
-            <w:rFonts w:asciiTheme="minorHAnsi" w:hAnsiTheme="minorHAnsi" w:cstheme="minorHAnsi"/>
-            <w:color w:val="1155CC"/>
-          </w:rPr>
-          <w:t>e/blob/main/actions/cadVendedor_exe.php</w:t>
+          <w:t>https://github.com/carloskrefer/chestplace/blob/main/actions/cadVendedor_exe.php</w:t>
         </w:r>
       </w:hyperlink>
     </w:p>
@@ -1327,6 +1299,7 @@
         <w:ind w:firstLine="720"/>
         <w:rPr>
           <w:rFonts w:asciiTheme="minorHAnsi" w:hAnsiTheme="minorHAnsi" w:cstheme="minorHAnsi"/>
+          <w:color w:val="0070C0"/>
         </w:rPr>
       </w:pPr>
       <w:hyperlink r:id="rId13" w:history="1">
@@ -1334,7 +1307,7 @@
           <w:rPr>
             <w:rStyle w:val="Hyperlink"/>
             <w:rFonts w:asciiTheme="minorHAnsi" w:hAnsiTheme="minorHAnsi" w:cstheme="minorHAnsi"/>
-            <w:color w:val="1155CC"/>
+            <w:color w:val="0070C0"/>
           </w:rPr>
           <w:t>https://github.com/carloskrefer/chestplace/blob/main/login.php</w:t>
         </w:r>
@@ -1396,27 +1369,13 @@
         <w:lang w:val="pt-BR"/>
       </w:rPr>
     </w:pPr>
-    <w:sdt>
-      <w:sdtPr>
-        <w:rPr>
-          <w:noProof/>
-          <w:lang w:val="pt-BR"/>
-        </w:rPr>
-        <w:id w:val="-1800145889"/>
-        <w:temporary/>
-        <w:showingPlcHdr/>
-        <w15:appearance w15:val="hidden"/>
-      </w:sdtPr>
-      <w:sdtContent>
-        <w:r>
-          <w:rPr>
-            <w:noProof/>
-            <w:lang w:val="pt-BR" w:bidi="pt-BR"/>
-          </w:rPr>
-          <w:t>Data do Relatório</w:t>
-        </w:r>
-      </w:sdtContent>
-    </w:sdt>
+    <w:r>
+      <w:rPr>
+        <w:noProof/>
+        <w:lang w:val="pt-BR"/>
+      </w:rPr>
+      <w:t>28/10/2023</w:t>
+    </w:r>
     <w:r>
       <w:rPr>
         <w:noProof/>
@@ -1473,27 +1432,13 @@
         <w:lang w:val="pt-BR"/>
       </w:rPr>
     </w:pPr>
-    <w:sdt>
-      <w:sdtPr>
-        <w:rPr>
-          <w:noProof/>
-          <w:lang w:val="pt-BR"/>
-        </w:rPr>
-        <w:id w:val="-1817720583"/>
-        <w:temporary/>
-        <w:showingPlcHdr/>
-        <w15:appearance w15:val="hidden"/>
-      </w:sdtPr>
-      <w:sdtContent>
-        <w:r>
-          <w:rPr>
-            <w:noProof/>
-            <w:lang w:val="pt-BR" w:bidi="pt-BR"/>
-          </w:rPr>
-          <w:t>Data do Relatório</w:t>
-        </w:r>
-      </w:sdtContent>
-    </w:sdt>
+    <w:r>
+      <w:rPr>
+        <w:noProof/>
+        <w:lang w:val="pt-BR"/>
+      </w:rPr>
+      <w:t>28/10/2023</w:t>
+    </w:r>
     <w:r>
       <w:rPr>
         <w:noProof/>
@@ -8087,9 +8032,11 @@
   <w:rsids>
     <w:rsidRoot w:val="002F5CFE"/>
     <w:rsid w:val="002F5CFE"/>
+    <w:rsid w:val="00337DB5"/>
     <w:rsid w:val="0066598C"/>
     <w:rsid w:val="00B23A1E"/>
     <w:rsid w:val="00C02174"/>
+    <w:rsid w:val="00CF721F"/>
     <w:rsid w:val="00F975DB"/>
   </w:rsids>
   <m:mathPr>
@@ -8783,27 +8730,6 @@
 </file>
 
 <file path=customXml/item1.xml><?xml version="1.0" encoding="utf-8"?>
-<b:Sources xmlns:b="http://schemas.openxmlformats.org/officeDocument/2006/bibliography" xmlns="http://schemas.openxmlformats.org/officeDocument/2006/bibliography" SelectedStyle="\APASixthEditionOfficeOnline.xsl" StyleName="APA" Version="6"/>
-</file>
-
-<file path=customXml/item2.xml><?xml version="1.0" encoding="utf-8"?>
-<?mso-contentType ?>
-<FormTemplates xmlns="http://schemas.microsoft.com/sharepoint/v3/contenttype/forms">
-  <Display>DocumentLibraryForm</Display>
-  <Edit>DocumentLibraryForm</Edit>
-  <New>DocumentLibraryForm</New>
-</FormTemplates>
-</file>
-
-<file path=customXml/item3.xml><?xml version="1.0" encoding="utf-8"?>
-<p:properties xmlns:p="http://schemas.microsoft.com/office/2006/metadata/properties" xmlns:xsi="http://www.w3.org/2001/XMLSchema-instance" xmlns:pc="http://schemas.microsoft.com/office/infopath/2007/PartnerControls">
-  <documentManagement>
-    <MediaServiceKeyPoints xmlns="71af3243-3dd4-4a8d-8c0d-dd76da1f02a5" xsi:nil="true"/>
-  </documentManagement>
-</p:properties>
-</file>
-
-<file path=customXml/item4.xml><?xml version="1.0" encoding="utf-8"?>
 <ct:contentTypeSchema xmlns:ct="http://schemas.microsoft.com/office/2006/metadata/contentType" xmlns:ma="http://schemas.microsoft.com/office/2006/metadata/properties/metaAttributes" ct:_="" ma:_="" ma:contentTypeName="Document" ma:contentTypeID="0x01010079F111ED35F8CC479449609E8A0923A6" ma:contentTypeVersion="11" ma:contentTypeDescription="Create a new document." ma:contentTypeScope="" ma:versionID="9677210f24a1be23c92c90fd886aa0aa">
   <xsd:schema xmlns:xsd="http://www.w3.org/2001/XMLSchema" xmlns:xs="http://www.w3.org/2001/XMLSchema" xmlns:p="http://schemas.microsoft.com/office/2006/metadata/properties" xmlns:ns2="71af3243-3dd4-4a8d-8c0d-dd76da1f02a5" xmlns:ns3="16c05727-aa75-4e4a-9b5f-8a80a1165891" targetNamespace="http://schemas.microsoft.com/office/2006/metadata/properties" ma:root="true" ma:fieldsID="60e05723c5c1908df1a1a4ebf11d344e" ns2:_="" ns3:_="">
     <xsd:import namespace="71af3243-3dd4-4a8d-8c0d-dd76da1f02a5"/>
@@ -9014,33 +8940,28 @@
 </ct:contentTypeSchema>
 </file>
 
-<file path=customXml/itemProps1.xml><?xml version="1.0" encoding="utf-8"?>
-<ds:datastoreItem xmlns:ds="http://schemas.openxmlformats.org/officeDocument/2006/customXml" ds:itemID="{2FB65739-6858-4A75-9B04-A3289BA48401}">
-  <ds:schemaRefs>
-    <ds:schemaRef ds:uri="http://schemas.openxmlformats.org/officeDocument/2006/bibliography"/>
-  </ds:schemaRefs>
-</ds:datastoreItem>
+<file path=customXml/item2.xml><?xml version="1.0" encoding="utf-8"?>
+<p:properties xmlns:p="http://schemas.microsoft.com/office/2006/metadata/properties" xmlns:xsi="http://www.w3.org/2001/XMLSchema-instance" xmlns:pc="http://schemas.microsoft.com/office/infopath/2007/PartnerControls">
+  <documentManagement>
+    <MediaServiceKeyPoints xmlns="71af3243-3dd4-4a8d-8c0d-dd76da1f02a5" xsi:nil="true"/>
+  </documentManagement>
+</p:properties>
 </file>
 
-<file path=customXml/itemProps2.xml><?xml version="1.0" encoding="utf-8"?>
-<ds:datastoreItem xmlns:ds="http://schemas.openxmlformats.org/officeDocument/2006/customXml" ds:itemID="{80543BF8-D561-4553-B76A-95AA02A274ED}">
-  <ds:schemaRefs>
-    <ds:schemaRef ds:uri="http://schemas.microsoft.com/sharepoint/v3/contenttype/forms"/>
-  </ds:schemaRefs>
-</ds:datastoreItem>
+<file path=customXml/item3.xml><?xml version="1.0" encoding="utf-8"?>
+<?mso-contentType ?>
+<FormTemplates xmlns="http://schemas.microsoft.com/sharepoint/v3/contenttype/forms">
+  <Display>DocumentLibraryForm</Display>
+  <Edit>DocumentLibraryForm</Edit>
+  <New>DocumentLibraryForm</New>
+</FormTemplates>
 </file>
 
-<file path=customXml/itemProps3.xml><?xml version="1.0" encoding="utf-8"?>
-<ds:datastoreItem xmlns:ds="http://schemas.openxmlformats.org/officeDocument/2006/customXml" ds:itemID="{9BC05FCB-AF85-478F-9500-21308C89FBAD}">
-  <ds:schemaRefs>
-    <ds:schemaRef ds:uri="http://schemas.microsoft.com/office/2006/metadata/properties"/>
-    <ds:schemaRef ds:uri="http://schemas.microsoft.com/office/infopath/2007/PartnerControls"/>
-    <ds:schemaRef ds:uri="71af3243-3dd4-4a8d-8c0d-dd76da1f02a5"/>
-  </ds:schemaRefs>
-</ds:datastoreItem>
+<file path=customXml/item4.xml><?xml version="1.0" encoding="utf-8"?>
+<b:Sources xmlns:b="http://schemas.openxmlformats.org/officeDocument/2006/bibliography" xmlns="http://schemas.openxmlformats.org/officeDocument/2006/bibliography" SelectedStyle="\APASixthEditionOfficeOnline.xsl" StyleName="APA" Version="6"/>
 </file>
 
-<file path=customXml/itemProps4.xml><?xml version="1.0" encoding="utf-8"?>
+<file path=customXml/itemProps1.xml><?xml version="1.0" encoding="utf-8"?>
 <ds:datastoreItem xmlns:ds="http://schemas.openxmlformats.org/officeDocument/2006/customXml" ds:itemID="{84E339F2-D1ED-4FBE-8C44-D373B8224734}">
   <ds:schemaRefs>
     <ds:schemaRef ds:uri="http://schemas.microsoft.com/office/2006/metadata/contentType"/>
@@ -9057,4 +8978,30 @@
     <ds:schemaRef ds:uri="http://schemas.microsoft.com/internal/obd"/>
   </ds:schemaRefs>
 </ds:datastoreItem>
+</file>
+
+<file path=customXml/itemProps2.xml><?xml version="1.0" encoding="utf-8"?>
+<ds:datastoreItem xmlns:ds="http://schemas.openxmlformats.org/officeDocument/2006/customXml" ds:itemID="{9BC05FCB-AF85-478F-9500-21308C89FBAD}">
+  <ds:schemaRefs>
+    <ds:schemaRef ds:uri="http://schemas.microsoft.com/office/2006/metadata/properties"/>
+    <ds:schemaRef ds:uri="http://schemas.microsoft.com/office/infopath/2007/PartnerControls"/>
+    <ds:schemaRef ds:uri="71af3243-3dd4-4a8d-8c0d-dd76da1f02a5"/>
+  </ds:schemaRefs>
+</ds:datastoreItem>
+</file>
+
+<file path=customXml/itemProps3.xml><?xml version="1.0" encoding="utf-8"?>
+<ds:datastoreItem xmlns:ds="http://schemas.openxmlformats.org/officeDocument/2006/customXml" ds:itemID="{80543BF8-D561-4553-B76A-95AA02A274ED}">
+  <ds:schemaRefs>
+    <ds:schemaRef ds:uri="http://schemas.microsoft.com/sharepoint/v3/contenttype/forms"/>
+  </ds:schemaRefs>
+</ds:datastoreItem>
+</file>
+
+<file path=customXml/itemProps4.xml><?xml version="1.0" encoding="utf-8"?>
+<ds:datastoreItem xmlns:ds="http://schemas.openxmlformats.org/officeDocument/2006/customXml" ds:itemID="{2FB65739-6858-4A75-9B04-A3289BA48401}">
+  <ds:schemaRefs>
+    <ds:schemaRef ds:uri="http://schemas.openxmlformats.org/officeDocument/2006/bibliography"/>
+  </ds:schemaRefs>
+</ds:datastoreItem>
 </file>
</xml_diff>